<commit_message>
Finished kNN description and results parts
</commit_message>
<xml_diff>
--- a/Report parts.docx
+++ b/Report parts.docx
@@ -38,9 +38,697 @@
         <w:spacing w:after="0" w:line="240" w:lineRule="auto"/>
         <w:rPr>
           <w:rFonts w:ascii="Times New Roman" w:eastAsia="Times New Roman" w:hAnsi="Times New Roman" w:cs="Times New Roman"/>
+          <w:sz w:val="24"/>
+          <w:szCs w:val="24"/>
+          <w:lang w:val="es-ES"/>
+        </w:rPr>
+      </w:pPr>
+      <w:r>
+        <w:rPr>
+          <w:rFonts w:ascii="Times New Roman" w:eastAsia="Times New Roman" w:hAnsi="Times New Roman" w:cs="Times New Roman"/>
+          <w:sz w:val="24"/>
+          <w:szCs w:val="24"/>
+          <w:lang w:val="es-ES"/>
+        </w:rPr>
+        <w:t xml:space="preserve">  </w:t>
+      </w:r>
+    </w:p>
+    <w:p>
+      <w:pPr>
+        <w:spacing w:after="0" w:line="240" w:lineRule="auto"/>
+        <w:rPr>
+          <w:rFonts w:ascii="Times New Roman" w:eastAsia="Times New Roman" w:hAnsi="Times New Roman" w:cs="Times New Roman"/>
           <w:color w:val="999999"/>
           <w:sz w:val="24"/>
           <w:szCs w:val="24"/>
+          <w:lang w:val="en-GB"/>
+        </w:rPr>
+      </w:pPr>
+      <w:r>
+        <w:rPr>
+          <w:rFonts w:ascii="Times New Roman" w:eastAsia="Times New Roman" w:hAnsi="Times New Roman" w:cs="Times New Roman"/>
+          <w:sz w:val="24"/>
+          <w:szCs w:val="24"/>
+          <w:lang w:val="en-GB"/>
+        </w:rPr>
+        <w:t xml:space="preserve">Baseline - kNN </w:t>
+      </w:r>
+      <w:r>
+        <w:rPr>
+          <w:rFonts w:ascii="Times New Roman" w:eastAsia="Times New Roman" w:hAnsi="Times New Roman" w:cs="Times New Roman"/>
+          <w:color w:val="999999"/>
+          <w:sz w:val="24"/>
+          <w:szCs w:val="24"/>
+          <w:lang w:val="en-GB"/>
+        </w:rPr>
+        <w:t>   [Deividas]</w:t>
+      </w:r>
+    </w:p>
+    <w:p>
+      <w:pPr>
+        <w:spacing w:after="0" w:line="240" w:lineRule="auto"/>
+        <w:rPr>
+          <w:rFonts w:ascii="Times New Roman" w:eastAsia="Times New Roman" w:hAnsi="Times New Roman" w:cs="Times New Roman"/>
+          <w:sz w:val="24"/>
+          <w:szCs w:val="24"/>
+          <w:lang w:val="en-GB"/>
+        </w:rPr>
+      </w:pPr>
+      <w:r>
+        <w:rPr>
+          <w:rFonts w:ascii="Times New Roman" w:eastAsia="Times New Roman" w:hAnsi="Times New Roman" w:cs="Times New Roman"/>
+          <w:sz w:val="24"/>
+          <w:szCs w:val="24"/>
+          <w:lang w:val="en-GB"/>
+        </w:rPr>
+        <w:t xml:space="preserve">In order </w:t>
+      </w:r>
+      <w:r>
+        <w:rPr>
+          <w:rFonts w:ascii="Times New Roman" w:eastAsia="Times New Roman" w:hAnsi="Times New Roman" w:cs="Times New Roman"/>
+          <w:sz w:val="24"/>
+          <w:szCs w:val="24"/>
+          <w:lang w:val="en-GB"/>
+        </w:rPr>
+        <w:t xml:space="preserve">to </w:t>
+      </w:r>
+      <w:r>
+        <w:rPr>
+          <w:rFonts w:ascii="Times New Roman" w:eastAsia="Times New Roman" w:hAnsi="Times New Roman" w:cs="Times New Roman"/>
+          <w:sz w:val="24"/>
+          <w:szCs w:val="24"/>
+          <w:lang w:val="en-GB"/>
+        </w:rPr>
+        <w:t>compare our neural network perfor</w:t>
+      </w:r>
+      <w:r>
+        <w:rPr>
+          <w:rFonts w:ascii="Times New Roman" w:eastAsia="Times New Roman" w:hAnsi="Times New Roman" w:cs="Times New Roman"/>
+          <w:sz w:val="24"/>
+          <w:szCs w:val="24"/>
+          <w:lang w:val="en-GB"/>
+        </w:rPr>
+        <w:t>mance</w:t>
+      </w:r>
+      <w:r>
+        <w:rPr>
+          <w:rFonts w:ascii="Times New Roman" w:eastAsia="Times New Roman" w:hAnsi="Times New Roman" w:cs="Times New Roman"/>
+          <w:sz w:val="24"/>
+          <w:szCs w:val="24"/>
+          <w:lang w:val="en-GB"/>
+        </w:rPr>
+        <w:t>, we have built a</w:t>
+      </w:r>
+      <w:r>
+        <w:rPr>
+          <w:rFonts w:ascii="Times New Roman" w:eastAsia="Times New Roman" w:hAnsi="Times New Roman" w:cs="Times New Roman"/>
+          <w:sz w:val="24"/>
+          <w:szCs w:val="24"/>
+          <w:lang w:val="en-GB"/>
+        </w:rPr>
+        <w:t xml:space="preserve"> kNN classifier. This classifier builds a model from training images by arranging them in a d-dimensional space by some distance measure. In order to classify a test image, it then finds k training images, which are closest to a test image and uses most frequent label as the solution</w:t>
+      </w:r>
+      <w:r>
+        <w:rPr>
+          <w:rFonts w:ascii="Times New Roman" w:eastAsia="Times New Roman" w:hAnsi="Times New Roman" w:cs="Times New Roman"/>
+          <w:sz w:val="24"/>
+          <w:szCs w:val="24"/>
+          <w:lang w:val="en-GB"/>
+        </w:rPr>
+        <w:t>[1]</w:t>
+      </w:r>
+      <w:r>
+        <w:rPr>
+          <w:rFonts w:ascii="Times New Roman" w:eastAsia="Times New Roman" w:hAnsi="Times New Roman" w:cs="Times New Roman"/>
+          <w:sz w:val="24"/>
+          <w:szCs w:val="24"/>
+          <w:lang w:val="en-GB"/>
+        </w:rPr>
+        <w:t>.</w:t>
+      </w:r>
+    </w:p>
+    <w:p>
+      <w:pPr>
+        <w:spacing w:after="0" w:line="240" w:lineRule="auto"/>
+        <w:rPr>
+          <w:rFonts w:ascii="Times New Roman" w:eastAsia="Times New Roman" w:hAnsi="Times New Roman" w:cs="Times New Roman"/>
+          <w:sz w:val="24"/>
+          <w:szCs w:val="24"/>
+          <w:lang w:val="en-GB"/>
+        </w:rPr>
+      </w:pPr>
+    </w:p>
+    <w:p>
+      <w:pPr>
+        <w:spacing w:after="0" w:line="240" w:lineRule="auto"/>
+        <w:rPr>
+          <w:rFonts w:ascii="Times New Roman" w:eastAsia="Times New Roman" w:hAnsi="Times New Roman" w:cs="Times New Roman"/>
+          <w:sz w:val="24"/>
+          <w:szCs w:val="24"/>
+          <w:lang w:val="en-GB"/>
+        </w:rPr>
+      </w:pPr>
+      <w:r>
+        <w:rPr>
+          <w:rFonts w:ascii="Times New Roman" w:eastAsia="Times New Roman" w:hAnsi="Times New Roman" w:cs="Times New Roman"/>
+          <w:sz w:val="24"/>
+          <w:szCs w:val="24"/>
+          <w:lang w:val="en-GB"/>
+        </w:rPr>
+        <w:t>Each image in the set is represented</w:t>
+      </w:r>
+      <w:r>
+        <w:rPr>
+          <w:rFonts w:ascii="Times New Roman" w:eastAsia="Times New Roman" w:hAnsi="Times New Roman" w:cs="Times New Roman"/>
+          <w:sz w:val="24"/>
+          <w:szCs w:val="24"/>
+          <w:lang w:val="en-GB"/>
+        </w:rPr>
+        <w:t xml:space="preserve"> by a feature vector (FV). FV in the simplest form could be a</w:t>
+      </w:r>
+      <w:r>
+        <w:rPr>
+          <w:rFonts w:ascii="Times New Roman" w:eastAsia="Times New Roman" w:hAnsi="Times New Roman" w:cs="Times New Roman"/>
+          <w:sz w:val="24"/>
+          <w:szCs w:val="24"/>
+          <w:lang w:val="en-GB"/>
+        </w:rPr>
+        <w:t xml:space="preserve"> vector of unrolled </w:t>
+      </w:r>
+      <w:r>
+        <w:rPr>
+          <w:rFonts w:ascii="Times New Roman" w:eastAsia="Times New Roman" w:hAnsi="Times New Roman" w:cs="Times New Roman"/>
+          <w:sz w:val="24"/>
+          <w:szCs w:val="24"/>
+          <w:lang w:val="en-GB"/>
+        </w:rPr>
+        <w:t xml:space="preserve">grayscale </w:t>
+      </w:r>
+      <w:r>
+        <w:rPr>
+          <w:rFonts w:ascii="Times New Roman" w:eastAsia="Times New Roman" w:hAnsi="Times New Roman" w:cs="Times New Roman"/>
+          <w:sz w:val="24"/>
+          <w:szCs w:val="24"/>
+          <w:lang w:val="en-GB"/>
+        </w:rPr>
+        <w:t>image pixel values</w:t>
+      </w:r>
+      <w:r>
+        <w:rPr>
+          <w:rFonts w:ascii="Times New Roman" w:eastAsia="Times New Roman" w:hAnsi="Times New Roman" w:cs="Times New Roman"/>
+          <w:sz w:val="24"/>
+          <w:szCs w:val="24"/>
+          <w:lang w:val="en-GB"/>
+        </w:rPr>
+        <w:t>. For an image with dimensions</w:t>
+      </w:r>
+      <m:oMath>
+        <m:r>
+          <w:rPr>
+            <w:rFonts w:ascii="Cambria Math" w:eastAsia="Times New Roman" w:hAnsi="Cambria Math" w:cs="Times New Roman"/>
+            <w:sz w:val="24"/>
+            <w:szCs w:val="24"/>
+            <w:lang w:val="en-GB"/>
+          </w:rPr>
+          <m:t xml:space="preserve"> [h w]</m:t>
+        </m:r>
+      </m:oMath>
+      <w:r>
+        <w:rPr>
+          <w:rFonts w:ascii="Times New Roman" w:eastAsia="Times New Roman" w:hAnsi="Times New Roman" w:cs="Times New Roman"/>
+          <w:sz w:val="24"/>
+          <w:szCs w:val="24"/>
+          <w:lang w:val="en-GB"/>
+        </w:rPr>
+        <w:t>, the FV is</w:t>
+      </w:r>
+      <m:oMath>
+        <m:r>
+          <w:rPr>
+            <w:rFonts w:ascii="Cambria Math" w:eastAsia="Times New Roman" w:hAnsi="Cambria Math" w:cs="Times New Roman"/>
+            <w:sz w:val="24"/>
+            <w:szCs w:val="24"/>
+            <w:lang w:val="en-GB"/>
+          </w:rPr>
+          <m:t xml:space="preserve"> [1 wh]</m:t>
+        </m:r>
+      </m:oMath>
+      <w:r>
+        <w:rPr>
+          <w:rFonts w:ascii="Times New Roman" w:eastAsia="Times New Roman" w:hAnsi="Times New Roman" w:cs="Times New Roman"/>
+          <w:sz w:val="24"/>
+          <w:szCs w:val="24"/>
+          <w:lang w:val="en-GB"/>
+        </w:rPr>
+        <w:t xml:space="preserve">. </w:t>
+      </w:r>
+    </w:p>
+    <w:p>
+      <w:pPr>
+        <w:spacing w:after="0" w:line="240" w:lineRule="auto"/>
+        <w:rPr>
+          <w:rFonts w:ascii="Times New Roman" w:eastAsia="Times New Roman" w:hAnsi="Times New Roman" w:cs="Times New Roman"/>
+          <w:sz w:val="24"/>
+          <w:szCs w:val="24"/>
+          <w:lang w:val="en-GB"/>
+        </w:rPr>
+      </w:pPr>
+    </w:p>
+    <w:p>
+      <w:pPr>
+        <w:spacing w:after="0" w:line="240" w:lineRule="auto"/>
+        <w:rPr>
+          <w:rFonts w:ascii="Times New Roman" w:eastAsia="Times New Roman" w:hAnsi="Times New Roman" w:cs="Times New Roman"/>
+          <w:sz w:val="24"/>
+          <w:szCs w:val="24"/>
+        </w:rPr>
+      </w:pPr>
+      <w:r>
+        <w:rPr>
+          <w:rFonts w:ascii="Times New Roman" w:eastAsia="Times New Roman" w:hAnsi="Times New Roman" w:cs="Times New Roman"/>
+          <w:sz w:val="24"/>
+          <w:szCs w:val="24"/>
+        </w:rPr>
+        <w:t xml:space="preserve">As presented later in the results, the performance of kNN classifier on raw data was very poor. So in order to achieve </w:t>
+      </w:r>
+      <w:r>
+        <w:rPr>
+          <w:rFonts w:ascii="Times New Roman" w:eastAsia="Times New Roman" w:hAnsi="Times New Roman" w:cs="Times New Roman"/>
+          <w:sz w:val="24"/>
+          <w:szCs w:val="24"/>
+        </w:rPr>
+        <w:t>better</w:t>
+      </w:r>
+      <w:r>
+        <w:rPr>
+          <w:rFonts w:ascii="Times New Roman" w:eastAsia="Times New Roman" w:hAnsi="Times New Roman" w:cs="Times New Roman"/>
+          <w:sz w:val="24"/>
+          <w:szCs w:val="24"/>
+        </w:rPr>
+        <w:t xml:space="preserve"> classification accuracy of the kNN classifier, two different dimensionality reduction </w:t>
+      </w:r>
+      <w:r>
+        <w:rPr>
+          <w:rFonts w:ascii="Times New Roman" w:eastAsia="Times New Roman" w:hAnsi="Times New Roman" w:cs="Times New Roman"/>
+          <w:sz w:val="24"/>
+          <w:szCs w:val="24"/>
+        </w:rPr>
+        <w:t xml:space="preserve">and feature extraction </w:t>
+      </w:r>
+      <w:r>
+        <w:rPr>
+          <w:rFonts w:ascii="Times New Roman" w:eastAsia="Times New Roman" w:hAnsi="Times New Roman" w:cs="Times New Roman"/>
+          <w:sz w:val="24"/>
+          <w:szCs w:val="24"/>
+        </w:rPr>
+        <w:t>techniques were used:</w:t>
+      </w:r>
+    </w:p>
+    <w:p>
+      <w:pPr>
+        <w:pStyle w:val="ListParagraph"/>
+        <w:numPr>
+          <w:ilvl w:val="0"/>
+          <w:numId w:val="4"/>
+        </w:numPr>
+        <w:spacing w:after="0" w:line="240" w:lineRule="auto"/>
+        <w:rPr>
+          <w:rFonts w:ascii="Times New Roman" w:eastAsia="Times New Roman" w:hAnsi="Times New Roman" w:cs="Times New Roman"/>
+          <w:sz w:val="24"/>
+          <w:szCs w:val="24"/>
+        </w:rPr>
+      </w:pPr>
+      <w:r>
+        <w:rPr>
+          <w:rFonts w:ascii="Times New Roman" w:eastAsia="Times New Roman" w:hAnsi="Times New Roman" w:cs="Times New Roman"/>
+          <w:sz w:val="24"/>
+          <w:szCs w:val="24"/>
+        </w:rPr>
+        <w:t>Principal Component Analysis (PCA)</w:t>
+      </w:r>
+      <w:r>
+        <w:rPr>
+          <w:rFonts w:ascii="Times New Roman" w:eastAsia="Times New Roman" w:hAnsi="Times New Roman" w:cs="Times New Roman"/>
+          <w:sz w:val="24"/>
+          <w:szCs w:val="24"/>
+        </w:rPr>
+        <w:t xml:space="preserve"> - Aims to explain variance in data </w:t>
+      </w:r>
+      <w:r>
+        <w:rPr>
+          <w:rFonts w:ascii="Times New Roman" w:eastAsia="Times New Roman" w:hAnsi="Times New Roman" w:cs="Times New Roman"/>
+          <w:sz w:val="24"/>
+          <w:szCs w:val="24"/>
+        </w:rPr>
+        <w:t xml:space="preserve">by transforming </w:t>
+      </w:r>
+      <w:r>
+        <w:rPr>
+          <w:rFonts w:ascii="Times New Roman" w:eastAsia="Times New Roman" w:hAnsi="Times New Roman" w:cs="Times New Roman"/>
+          <w:sz w:val="24"/>
+          <w:szCs w:val="24"/>
+        </w:rPr>
+        <w:t xml:space="preserve">the data </w:t>
+      </w:r>
+      <w:r>
+        <w:rPr>
+          <w:rFonts w:ascii="Times New Roman" w:eastAsia="Times New Roman" w:hAnsi="Times New Roman" w:cs="Times New Roman"/>
+          <w:sz w:val="24"/>
+          <w:szCs w:val="24"/>
+        </w:rPr>
+        <w:t>to a new set of</w:t>
+      </w:r>
+      <w:r>
+        <w:rPr>
+          <w:rFonts w:ascii="Times New Roman" w:eastAsia="Times New Roman" w:hAnsi="Times New Roman" w:cs="Times New Roman"/>
+          <w:sz w:val="24"/>
+          <w:szCs w:val="24"/>
+        </w:rPr>
+        <w:t xml:space="preserve"> uncorrelated</w:t>
+      </w:r>
+      <w:r>
+        <w:rPr>
+          <w:rFonts w:ascii="Times New Roman" w:eastAsia="Times New Roman" w:hAnsi="Times New Roman" w:cs="Times New Roman"/>
+          <w:sz w:val="24"/>
+          <w:szCs w:val="24"/>
+        </w:rPr>
+        <w:t xml:space="preserve"> features</w:t>
+      </w:r>
+      <w:r>
+        <w:rPr>
+          <w:rFonts w:ascii="Times New Roman" w:eastAsia="Times New Roman" w:hAnsi="Times New Roman" w:cs="Times New Roman"/>
+          <w:sz w:val="24"/>
+          <w:szCs w:val="24"/>
+        </w:rPr>
+        <w:t>, the principal components (PCs)</w:t>
+      </w:r>
+      <w:r>
+        <w:rPr>
+          <w:rFonts w:ascii="Times New Roman" w:eastAsia="Times New Roman" w:hAnsi="Times New Roman" w:cs="Times New Roman"/>
+          <w:sz w:val="24"/>
+          <w:szCs w:val="24"/>
+        </w:rPr>
+        <w:t>[</w:t>
+      </w:r>
+      <w:r>
+        <w:rPr>
+          <w:rFonts w:ascii="Times New Roman" w:eastAsia="Times New Roman" w:hAnsi="Times New Roman" w:cs="Times New Roman"/>
+          <w:sz w:val="24"/>
+          <w:szCs w:val="24"/>
+        </w:rPr>
+        <w:t>2</w:t>
+      </w:r>
+      <w:r>
+        <w:rPr>
+          <w:rFonts w:ascii="Times New Roman" w:eastAsia="Times New Roman" w:hAnsi="Times New Roman" w:cs="Times New Roman"/>
+          <w:sz w:val="24"/>
+          <w:szCs w:val="24"/>
+        </w:rPr>
+        <w:t>]</w:t>
+      </w:r>
+      <w:r>
+        <w:rPr>
+          <w:rFonts w:ascii="Times New Roman" w:eastAsia="Times New Roman" w:hAnsi="Times New Roman" w:cs="Times New Roman"/>
+          <w:sz w:val="24"/>
+          <w:szCs w:val="24"/>
+        </w:rPr>
+        <w:t>. PCs have much lower dimensionality and preserve all of the original variance. They are ranked (descending order) by the amount of variance they explain, so removing last n PCs, most likely noise and unimportant data is scrapped.</w:t>
+      </w:r>
+    </w:p>
+    <w:p>
+      <w:pPr>
+        <w:pStyle w:val="ListParagraph"/>
+        <w:numPr>
+          <w:ilvl w:val="0"/>
+          <w:numId w:val="4"/>
+        </w:numPr>
+        <w:spacing w:after="0" w:line="240" w:lineRule="auto"/>
+        <w:rPr>
+          <w:rFonts w:ascii="Times New Roman" w:eastAsia="Times New Roman" w:hAnsi="Times New Roman" w:cs="Times New Roman"/>
+          <w:sz w:val="24"/>
+          <w:szCs w:val="24"/>
+        </w:rPr>
+      </w:pPr>
+      <w:r>
+        <w:rPr>
+          <w:rFonts w:ascii="Times New Roman" w:eastAsia="Times New Roman" w:hAnsi="Times New Roman" w:cs="Times New Roman"/>
+          <w:sz w:val="24"/>
+          <w:szCs w:val="24"/>
+        </w:rPr>
+        <w:t>Linear Discriminant Analysis (LDA)</w:t>
+      </w:r>
+      <w:r>
+        <w:rPr>
+          <w:rFonts w:ascii="Times New Roman" w:eastAsia="Times New Roman" w:hAnsi="Times New Roman" w:cs="Times New Roman"/>
+          <w:sz w:val="24"/>
+          <w:szCs w:val="24"/>
+        </w:rPr>
+        <w:t xml:space="preserve"> </w:t>
+      </w:r>
+      <w:r>
+        <w:rPr>
+          <w:rFonts w:ascii="Times New Roman" w:eastAsia="Times New Roman" w:hAnsi="Times New Roman" w:cs="Times New Roman"/>
+          <w:sz w:val="24"/>
+          <w:szCs w:val="24"/>
+        </w:rPr>
+        <w:t xml:space="preserve">– a feature extraction technique originally developed by </w:t>
+      </w:r>
+      <w:r>
+        <w:rPr>
+          <w:rFonts w:ascii="Times New Roman" w:eastAsia="Times New Roman" w:hAnsi="Times New Roman" w:cs="Times New Roman"/>
+          <w:sz w:val="24"/>
+          <w:szCs w:val="24"/>
+        </w:rPr>
+        <w:t>R. A. Fisher</w:t>
+      </w:r>
+      <w:r>
+        <w:rPr>
+          <w:rFonts w:ascii="Times New Roman" w:eastAsia="Times New Roman" w:hAnsi="Times New Roman" w:cs="Times New Roman"/>
+          <w:sz w:val="24"/>
+          <w:szCs w:val="24"/>
+        </w:rPr>
+        <w:t xml:space="preserve"> in 1936. The algorithm is based on s</w:t>
+      </w:r>
+      <w:r>
+        <w:rPr>
+          <w:rFonts w:ascii="Times New Roman" w:eastAsia="Times New Roman" w:hAnsi="Times New Roman" w:cs="Times New Roman"/>
+          <w:sz w:val="24"/>
+          <w:szCs w:val="24"/>
+        </w:rPr>
+        <w:t>earching for a l</w:t>
+      </w:r>
+      <w:r>
+        <w:rPr>
+          <w:rFonts w:ascii="Times New Roman" w:eastAsia="Times New Roman" w:hAnsi="Times New Roman" w:cs="Times New Roman"/>
+          <w:sz w:val="24"/>
+          <w:szCs w:val="24"/>
+        </w:rPr>
+        <w:t xml:space="preserve">inear combination of variables </w:t>
+      </w:r>
+      <w:r>
+        <w:rPr>
+          <w:rFonts w:ascii="Times New Roman" w:eastAsia="Times New Roman" w:hAnsi="Times New Roman" w:cs="Times New Roman"/>
+          <w:sz w:val="24"/>
+          <w:szCs w:val="24"/>
+        </w:rPr>
+        <w:t>that best separate</w:t>
+      </w:r>
+      <w:r>
+        <w:rPr>
+          <w:rFonts w:ascii="Times New Roman" w:eastAsia="Times New Roman" w:hAnsi="Times New Roman" w:cs="Times New Roman"/>
+          <w:sz w:val="24"/>
+          <w:szCs w:val="24"/>
+        </w:rPr>
+        <w:t xml:space="preserve"> two classes.</w:t>
+      </w:r>
+      <w:r>
+        <w:rPr>
+          <w:rFonts w:ascii="Times New Roman" w:eastAsia="Times New Roman" w:hAnsi="Times New Roman" w:cs="Times New Roman"/>
+          <w:sz w:val="24"/>
+          <w:szCs w:val="24"/>
+        </w:rPr>
+        <w:t xml:space="preserve"> A generalized version of LDA [3</w:t>
+      </w:r>
+      <w:r>
+        <w:rPr>
+          <w:rFonts w:ascii="Times New Roman" w:eastAsia="Times New Roman" w:hAnsi="Times New Roman" w:cs="Times New Roman"/>
+          <w:sz w:val="24"/>
+          <w:szCs w:val="24"/>
+        </w:rPr>
+        <w:t>] has been used, which allows working with multiple classes.</w:t>
+      </w:r>
+      <w:r>
+        <w:rPr>
+          <w:rFonts w:ascii="Times New Roman" w:eastAsia="Times New Roman" w:hAnsi="Times New Roman" w:cs="Times New Roman"/>
+          <w:sz w:val="24"/>
+          <w:szCs w:val="24"/>
+        </w:rPr>
+        <w:t xml:space="preserve"> LDA is similar to PCA in the sense, that they both try to extract linear combinations of variables wh</w:t>
+      </w:r>
+      <w:r>
+        <w:rPr>
+          <w:rFonts w:ascii="Times New Roman" w:eastAsia="Times New Roman" w:hAnsi="Times New Roman" w:cs="Times New Roman"/>
+          <w:sz w:val="24"/>
+          <w:szCs w:val="24"/>
+        </w:rPr>
+        <w:t>ich best explain the data [4</w:t>
+      </w:r>
+      <w:r>
+        <w:rPr>
+          <w:rFonts w:ascii="Times New Roman" w:eastAsia="Times New Roman" w:hAnsi="Times New Roman" w:cs="Times New Roman"/>
+          <w:sz w:val="24"/>
+          <w:szCs w:val="24"/>
+        </w:rPr>
+        <w:t>]. However LDA attempts to model differences between different classes of data, which seems to be a perfect tool for trying to distinguish between faces of different whales.</w:t>
+      </w:r>
+      <w:bookmarkStart w:id="0" w:name="_GoBack"/>
+      <w:bookmarkEnd w:id="0"/>
+    </w:p>
+    <w:p>
+      <w:pPr>
+        <w:spacing w:after="0" w:line="240" w:lineRule="auto"/>
+        <w:rPr>
+          <w:rFonts w:ascii="Times New Roman" w:eastAsia="Times New Roman" w:hAnsi="Times New Roman" w:cs="Times New Roman"/>
+          <w:sz w:val="24"/>
+          <w:szCs w:val="24"/>
+        </w:rPr>
+      </w:pPr>
+      <w:r>
+        <w:rPr>
+          <w:rFonts w:ascii="Times New Roman" w:eastAsia="Times New Roman" w:hAnsi="Times New Roman" w:cs="Times New Roman"/>
+          <w:sz w:val="24"/>
+          <w:szCs w:val="24"/>
+        </w:rPr>
+        <w:t>[1]-</w:t>
+      </w:r>
+      <w:r>
+        <w:t xml:space="preserve"> </w:t>
+      </w:r>
+      <w:r>
+        <w:rPr>
+          <w:rFonts w:ascii="Times New Roman" w:eastAsia="Times New Roman" w:hAnsi="Times New Roman" w:cs="Times New Roman"/>
+          <w:sz w:val="24"/>
+          <w:szCs w:val="24"/>
+        </w:rPr>
+        <w:t>Coomans, D., &amp; Massart, D. L. (1982). Alternative k-nearest neighbour rules in supervised pattern recognition: Part 1. k-Nearest neighbour classification by using alternative voting rules. Analytica Chimica Acta, 136, 15-27.</w:t>
+      </w:r>
+    </w:p>
+    <w:p>
+      <w:pPr>
+        <w:spacing w:after="0" w:line="240" w:lineRule="auto"/>
+        <w:rPr>
+          <w:rFonts w:ascii="Times New Roman" w:eastAsia="Times New Roman" w:hAnsi="Times New Roman" w:cs="Times New Roman"/>
+          <w:sz w:val="24"/>
+          <w:szCs w:val="24"/>
+        </w:rPr>
+      </w:pPr>
+      <w:r>
+        <w:rPr>
+          <w:rFonts w:ascii="Times New Roman" w:eastAsia="Times New Roman" w:hAnsi="Times New Roman" w:cs="Times New Roman"/>
+          <w:sz w:val="24"/>
+          <w:szCs w:val="24"/>
+        </w:rPr>
+        <w:t>[</w:t>
+      </w:r>
+      <w:r>
+        <w:rPr>
+          <w:rFonts w:ascii="Times New Roman" w:eastAsia="Times New Roman" w:hAnsi="Times New Roman" w:cs="Times New Roman"/>
+          <w:sz w:val="24"/>
+          <w:szCs w:val="24"/>
+        </w:rPr>
+        <w:t>2</w:t>
+      </w:r>
+      <w:r>
+        <w:rPr>
+          <w:rFonts w:ascii="Times New Roman" w:eastAsia="Times New Roman" w:hAnsi="Times New Roman" w:cs="Times New Roman"/>
+          <w:sz w:val="24"/>
+          <w:szCs w:val="24"/>
+        </w:rPr>
+        <w:t xml:space="preserve">] - </w:t>
+      </w:r>
+      <w:r>
+        <w:rPr>
+          <w:rFonts w:ascii="Times New Roman" w:eastAsia="Times New Roman" w:hAnsi="Times New Roman" w:cs="Times New Roman"/>
+          <w:sz w:val="24"/>
+          <w:szCs w:val="24"/>
+        </w:rPr>
+        <w:t>Jolliffe, I. (2002). Principal component analysis. John Wiley &amp; Sons, Ltd.</w:t>
+      </w:r>
+    </w:p>
+    <w:p>
+      <w:pPr>
+        <w:spacing w:after="0" w:line="240" w:lineRule="auto"/>
+        <w:rPr>
+          <w:rFonts w:ascii="Times New Roman" w:eastAsia="Times New Roman" w:hAnsi="Times New Roman" w:cs="Times New Roman"/>
+          <w:sz w:val="24"/>
+          <w:szCs w:val="24"/>
+        </w:rPr>
+      </w:pPr>
+      <w:r>
+        <w:rPr>
+          <w:rFonts w:ascii="Times New Roman" w:eastAsia="Times New Roman" w:hAnsi="Times New Roman" w:cs="Times New Roman"/>
+          <w:sz w:val="24"/>
+          <w:szCs w:val="24"/>
+        </w:rPr>
+        <w:t>[3</w:t>
+      </w:r>
+      <w:r>
+        <w:rPr>
+          <w:rFonts w:ascii="Times New Roman" w:eastAsia="Times New Roman" w:hAnsi="Times New Roman" w:cs="Times New Roman"/>
+          <w:sz w:val="24"/>
+          <w:szCs w:val="24"/>
+        </w:rPr>
+        <w:t>]-</w:t>
+      </w:r>
+      <w:r>
+        <w:t xml:space="preserve"> </w:t>
+      </w:r>
+      <w:r>
+        <w:rPr>
+          <w:rFonts w:ascii="Times New Roman" w:eastAsia="Times New Roman" w:hAnsi="Times New Roman" w:cs="Times New Roman"/>
+          <w:sz w:val="24"/>
+          <w:szCs w:val="24"/>
+        </w:rPr>
+        <w:t>Ji, S., &amp; Ye, J. (2008). Generalized linear discriminant analysis: a unified framework and efficient model selection. Neural Networks, IEEE Transactions on, 19(10), 1768-1782.</w:t>
+      </w:r>
+    </w:p>
+    <w:p>
+      <w:pPr>
+        <w:spacing w:after="0" w:line="240" w:lineRule="auto"/>
+        <w:rPr>
+          <w:rFonts w:ascii="Times New Roman" w:eastAsia="Times New Roman" w:hAnsi="Times New Roman" w:cs="Times New Roman"/>
+          <w:sz w:val="24"/>
+          <w:szCs w:val="24"/>
+        </w:rPr>
+      </w:pPr>
+      <w:r>
+        <w:rPr>
+          <w:rFonts w:ascii="Times New Roman" w:eastAsia="Times New Roman" w:hAnsi="Times New Roman" w:cs="Times New Roman"/>
+          <w:sz w:val="24"/>
+          <w:szCs w:val="24"/>
+        </w:rPr>
+        <w:t>[2]-</w:t>
+      </w:r>
+      <w:r>
+        <w:t xml:space="preserve"> </w:t>
+      </w:r>
+      <w:r>
+        <w:rPr>
+          <w:rFonts w:ascii="Times New Roman" w:eastAsia="Times New Roman" w:hAnsi="Times New Roman" w:cs="Times New Roman"/>
+          <w:sz w:val="24"/>
+          <w:szCs w:val="24"/>
+        </w:rPr>
+        <w:t>Martínez, A. M., &amp; Kak, A. C. (2001). Pca versus lda. Pattern Analysis and Machine Intelligence, IEEE Transactions on, 23(2), 228-233.</w:t>
+      </w:r>
+    </w:p>
+    <w:p>
+      <w:pPr>
+        <w:spacing w:after="0" w:line="240" w:lineRule="auto"/>
+        <w:rPr>
+          <w:rFonts w:ascii="Times New Roman" w:eastAsia="Times New Roman" w:hAnsi="Times New Roman" w:cs="Times New Roman"/>
+          <w:color w:val="999999"/>
+          <w:sz w:val="24"/>
+          <w:szCs w:val="24"/>
           <w:lang w:val="es-ES"/>
         </w:rPr>
       </w:pPr>
@@ -49,41 +737,19 @@
           <w:rFonts w:ascii="Times New Roman" w:eastAsia="Times New Roman" w:hAnsi="Times New Roman" w:cs="Times New Roman"/>
           <w:sz w:val="24"/>
           <w:szCs w:val="24"/>
+          <w:lang w:val="en-GB"/>
+        </w:rPr>
+        <w:br/>
+        <w:t>  CNN</w:t>
+      </w:r>
+      <w:r>
+        <w:rPr>
+          <w:rFonts w:ascii="Times New Roman" w:eastAsia="Times New Roman" w:hAnsi="Times New Roman" w:cs="Times New Roman"/>
+          <w:sz w:val="24"/>
+          <w:szCs w:val="24"/>
           <w:lang w:val="es-ES"/>
         </w:rPr>
-        <w:t xml:space="preserve">  Baseline - kNN </w:t>
-      </w:r>
-      <w:r>
-        <w:rPr>
-          <w:rFonts w:ascii="Times New Roman" w:eastAsia="Times New Roman" w:hAnsi="Times New Roman" w:cs="Times New Roman"/>
-          <w:color w:val="999999"/>
-          <w:sz w:val="24"/>
-          <w:szCs w:val="24"/>
-          <w:lang w:val="es-ES"/>
-        </w:rPr>
-        <w:t>   [Deividas]</w:t>
-      </w:r>
-    </w:p>
-    <w:p>
-      <w:pPr>
-        <w:spacing w:after="0" w:line="240" w:lineRule="auto"/>
-        <w:rPr>
-          <w:rFonts w:ascii="Times New Roman" w:eastAsia="Times New Roman" w:hAnsi="Times New Roman" w:cs="Times New Roman"/>
-          <w:color w:val="999999"/>
-          <w:sz w:val="24"/>
-          <w:szCs w:val="24"/>
-          <w:lang w:val="es-ES"/>
-        </w:rPr>
-      </w:pPr>
-      <w:r>
-        <w:rPr>
-          <w:rFonts w:ascii="Times New Roman" w:eastAsia="Times New Roman" w:hAnsi="Times New Roman" w:cs="Times New Roman"/>
-          <w:sz w:val="24"/>
-          <w:szCs w:val="24"/>
-          <w:lang w:val="es-ES"/>
-        </w:rPr>
-        <w:br/>
-        <w:t>  CNN    </w:t>
+        <w:t xml:space="preserve">    </w:t>
       </w:r>
       <w:r>
         <w:rPr>
@@ -641,7 +1307,6 @@
           <w:sz w:val="24"/>
           <w:szCs w:val="24"/>
         </w:rPr>
-        <w:lastRenderedPageBreak/>
         <w:t xml:space="preserve">Figure X: </w:t>
       </w:r>
       <w:r>
@@ -1364,6 +2029,7 @@
           <w:sz w:val="24"/>
           <w:szCs w:val="24"/>
         </w:rPr>
+        <w:lastRenderedPageBreak/>
         <w:t xml:space="preserve">Gradient descent is not guaranteed to reach the global minima, however this is less of a problem when N is large for N-dimensional data as there will be more “routes” of sliding down towards the minima with a larger number of weights. </w:t>
       </w:r>
       <w:r>
@@ -3479,6 +4145,7 @@
           <w:szCs w:val="24"/>
           <w:highlight w:val="yellow"/>
         </w:rPr>
+        <w:lastRenderedPageBreak/>
         <w:t>Citation</w:t>
       </w:r>
       <w:r>
@@ -3623,8 +4290,6 @@
         </w:rPr>
         <w:t>Some of the features that we decided to ignore were the shape of the tail, the dorsal fin and the side flippers which may also have been useful, but they would have increased the complexity of the detection.</w:t>
       </w:r>
-      <w:bookmarkStart w:id="0" w:name="_GoBack"/>
-      <w:bookmarkEnd w:id="0"/>
     </w:p>
     <w:p>
       <w:pPr>
@@ -3700,7 +4365,6 @@
           <w:szCs w:val="24"/>
           <w:highlight w:val="yellow"/>
         </w:rPr>
-        <w:lastRenderedPageBreak/>
         <w:t>Citation:</w:t>
       </w:r>
     </w:p>
@@ -3776,6 +4440,7 @@
         <w:rPr>
           <w:noProof/>
         </w:rPr>
+        <w:lastRenderedPageBreak/>
         <w:drawing>
           <wp:inline distT="0" distB="0" distL="0" distR="0">
             <wp:extent cx="2758440" cy="2375323"/>
@@ -4803,6 +5468,7 @@
         <w:spacing w:after="0" w:line="240" w:lineRule="auto"/>
         <w:rPr>
           <w:rFonts w:ascii="Times New Roman" w:eastAsia="Times New Roman" w:hAnsi="Times New Roman" w:cs="Times New Roman"/>
+          <w:color w:val="999999"/>
           <w:sz w:val="24"/>
           <w:szCs w:val="24"/>
         </w:rPr>
@@ -4834,13 +5500,2725 @@
           <w:szCs w:val="24"/>
         </w:rPr>
       </w:pPr>
-      <w:r>
-        <w:rPr>
-          <w:rFonts w:ascii="Times New Roman" w:eastAsia="Times New Roman" w:hAnsi="Times New Roman" w:cs="Times New Roman"/>
-          <w:sz w:val="24"/>
-          <w:szCs w:val="24"/>
-        </w:rPr>
-        <w:t>   VGGNet   </w:t>
+    </w:p>
+    <w:p>
+      <w:pPr>
+        <w:spacing w:after="0" w:line="240" w:lineRule="auto"/>
+        <w:rPr>
+          <w:rFonts w:ascii="Times New Roman" w:eastAsia="Times New Roman" w:hAnsi="Times New Roman" w:cs="Times New Roman"/>
+          <w:sz w:val="24"/>
+          <w:szCs w:val="24"/>
+        </w:rPr>
+      </w:pPr>
+      <w:r>
+        <w:rPr>
+          <w:rFonts w:ascii="Times New Roman" w:eastAsia="Times New Roman" w:hAnsi="Times New Roman" w:cs="Times New Roman"/>
+          <w:sz w:val="24"/>
+          <w:szCs w:val="24"/>
+        </w:rPr>
+        <w:t>To set the baseline for neural networks, kNN classifier with cropped images has been used. The cropped and rotates containing only the nose of the whale were used (image size 256 x 256</w:t>
+      </w:r>
+      <w:r>
+        <w:rPr>
+          <w:rFonts w:ascii="Times New Roman" w:eastAsia="Times New Roman" w:hAnsi="Times New Roman" w:cs="Times New Roman"/>
+          <w:sz w:val="24"/>
+          <w:szCs w:val="24"/>
+        </w:rPr>
+        <w:t xml:space="preserve">. See above for details). </w:t>
+      </w:r>
+    </w:p>
+    <w:p>
+      <w:pPr>
+        <w:spacing w:after="0" w:line="240" w:lineRule="auto"/>
+        <w:rPr>
+          <w:rFonts w:ascii="Times New Roman" w:eastAsia="Times New Roman" w:hAnsi="Times New Roman" w:cs="Times New Roman"/>
+          <w:sz w:val="24"/>
+          <w:szCs w:val="24"/>
+        </w:rPr>
+      </w:pPr>
+    </w:p>
+    <w:p>
+      <w:pPr>
+        <w:spacing w:after="0" w:line="240" w:lineRule="auto"/>
+        <w:rPr>
+          <w:rFonts w:ascii="Times New Roman" w:eastAsia="Times New Roman" w:hAnsi="Times New Roman" w:cs="Times New Roman"/>
+          <w:sz w:val="24"/>
+          <w:szCs w:val="24"/>
+        </w:rPr>
+      </w:pPr>
+      <w:r>
+        <w:rPr>
+          <w:rFonts w:ascii="Times New Roman" w:eastAsia="Times New Roman" w:hAnsi="Times New Roman" w:cs="Times New Roman"/>
+          <w:sz w:val="24"/>
+          <w:szCs w:val="24"/>
+        </w:rPr>
+        <w:t xml:space="preserve">Firstly kNN classification was </w:t>
+      </w:r>
+      <w:r>
+        <w:rPr>
+          <w:rFonts w:ascii="Times New Roman" w:eastAsia="Times New Roman" w:hAnsi="Times New Roman" w:cs="Times New Roman"/>
+          <w:sz w:val="24"/>
+          <w:szCs w:val="24"/>
+        </w:rPr>
+        <w:t xml:space="preserve">applied to raw feature vectors i.e. </w:t>
+      </w:r>
+      <w:r>
+        <w:rPr>
+          <w:rFonts w:ascii="Times New Roman" w:eastAsia="Times New Roman" w:hAnsi="Times New Roman" w:cs="Times New Roman"/>
+          <w:sz w:val="24"/>
+          <w:szCs w:val="24"/>
+        </w:rPr>
+        <w:t>vector</w:t>
+      </w:r>
+      <w:r>
+        <w:rPr>
+          <w:rFonts w:ascii="Times New Roman" w:eastAsia="Times New Roman" w:hAnsi="Times New Roman" w:cs="Times New Roman"/>
+          <w:sz w:val="24"/>
+          <w:szCs w:val="24"/>
+        </w:rPr>
+        <w:t xml:space="preserve"> of unrolled image pixel values</w:t>
+      </w:r>
+      <w:r>
+        <w:rPr>
+          <w:rFonts w:ascii="Times New Roman" w:eastAsia="Times New Roman" w:hAnsi="Times New Roman" w:cs="Times New Roman"/>
+          <w:sz w:val="24"/>
+          <w:szCs w:val="24"/>
+        </w:rPr>
+        <w:t>.</w:t>
+      </w:r>
+      <w:r>
+        <w:rPr>
+          <w:rFonts w:ascii="Times New Roman" w:eastAsia="Times New Roman" w:hAnsi="Times New Roman" w:cs="Times New Roman"/>
+          <w:sz w:val="24"/>
+          <w:szCs w:val="24"/>
+        </w:rPr>
+        <w:t xml:space="preserve"> A number of different k values have been used, namely k=1,3,5,7 and 9.</w:t>
+      </w:r>
+      <w:r>
+        <w:rPr>
+          <w:rFonts w:ascii="Times New Roman" w:eastAsia="Times New Roman" w:hAnsi="Times New Roman" w:cs="Times New Roman"/>
+          <w:sz w:val="24"/>
+          <w:szCs w:val="24"/>
+        </w:rPr>
+        <w:t xml:space="preserve"> Euclidean distance was used as a measure of similarity. 2-Fold stratified cross validation was </w:t>
+      </w:r>
+      <w:r>
+        <w:rPr>
+          <w:rFonts w:ascii="Times New Roman" w:eastAsia="Times New Roman" w:hAnsi="Times New Roman" w:cs="Times New Roman"/>
+          <w:sz w:val="24"/>
+          <w:szCs w:val="24"/>
+        </w:rPr>
+        <w:t>applied</w:t>
+      </w:r>
+      <w:r>
+        <w:rPr>
+          <w:rFonts w:ascii="Times New Roman" w:eastAsia="Times New Roman" w:hAnsi="Times New Roman" w:cs="Times New Roman"/>
+          <w:sz w:val="24"/>
+          <w:szCs w:val="24"/>
+        </w:rPr>
+        <w:t xml:space="preserve"> to test the kNN classifier. </w:t>
+      </w:r>
+      <w:r>
+        <w:rPr>
+          <w:rFonts w:ascii="Times New Roman" w:eastAsia="Times New Roman" w:hAnsi="Times New Roman" w:cs="Times New Roman"/>
+          <w:sz w:val="24"/>
+          <w:szCs w:val="24"/>
+        </w:rPr>
+        <w:t>T</w:t>
+      </w:r>
+      <w:r>
+        <w:rPr>
+          <w:rFonts w:ascii="Times New Roman" w:eastAsia="Times New Roman" w:hAnsi="Times New Roman" w:cs="Times New Roman"/>
+          <w:sz w:val="24"/>
+          <w:szCs w:val="24"/>
+        </w:rPr>
+        <w:t xml:space="preserve">he experiments for neural networks were also run on </w:t>
+      </w:r>
+      <w:r>
+        <w:rPr>
+          <w:rFonts w:ascii="Times New Roman" w:eastAsia="Times New Roman" w:hAnsi="Times New Roman" w:cs="Times New Roman"/>
+          <w:sz w:val="24"/>
+          <w:szCs w:val="24"/>
+        </w:rPr>
+        <w:t xml:space="preserve">2-Fold </w:t>
+      </w:r>
+      <w:r>
+        <w:rPr>
+          <w:rFonts w:ascii="Times New Roman" w:eastAsia="Times New Roman" w:hAnsi="Times New Roman" w:cs="Times New Roman"/>
+          <w:sz w:val="24"/>
+          <w:szCs w:val="24"/>
+        </w:rPr>
+        <w:t xml:space="preserve">setting, </w:t>
+      </w:r>
+      <w:r>
+        <w:rPr>
+          <w:rFonts w:ascii="Times New Roman" w:eastAsia="Times New Roman" w:hAnsi="Times New Roman" w:cs="Times New Roman"/>
+          <w:sz w:val="24"/>
+          <w:szCs w:val="24"/>
+        </w:rPr>
+        <w:t xml:space="preserve">so </w:t>
+      </w:r>
+      <w:r>
+        <w:rPr>
+          <w:rFonts w:ascii="Times New Roman" w:eastAsia="Times New Roman" w:hAnsi="Times New Roman" w:cs="Times New Roman"/>
+          <w:sz w:val="24"/>
+          <w:szCs w:val="24"/>
+        </w:rPr>
+        <w:t>this way</w:t>
+      </w:r>
+      <w:r>
+        <w:rPr>
+          <w:rFonts w:ascii="Times New Roman" w:eastAsia="Times New Roman" w:hAnsi="Times New Roman" w:cs="Times New Roman"/>
+          <w:sz w:val="24"/>
+          <w:szCs w:val="24"/>
+        </w:rPr>
+        <w:t xml:space="preserve"> results would be comparable.</w:t>
+      </w:r>
+      <w:r>
+        <w:rPr>
+          <w:rFonts w:ascii="Times New Roman" w:eastAsia="Times New Roman" w:hAnsi="Times New Roman" w:cs="Times New Roman"/>
+          <w:sz w:val="24"/>
+          <w:szCs w:val="24"/>
+        </w:rPr>
+        <w:t xml:space="preserve"> </w:t>
+      </w:r>
+    </w:p>
+    <w:p>
+      <w:pPr>
+        <w:spacing w:after="0" w:line="240" w:lineRule="auto"/>
+        <w:rPr>
+          <w:rFonts w:ascii="Times New Roman" w:eastAsia="Times New Roman" w:hAnsi="Times New Roman" w:cs="Times New Roman"/>
+          <w:sz w:val="24"/>
+          <w:szCs w:val="24"/>
+        </w:rPr>
+      </w:pPr>
+      <w:r>
+        <w:rPr>
+          <w:rFonts w:ascii="Times New Roman" w:eastAsia="Times New Roman" w:hAnsi="Times New Roman" w:cs="Times New Roman"/>
+          <w:sz w:val="24"/>
+          <w:szCs w:val="24"/>
+        </w:rPr>
+        <w:t xml:space="preserve">The </w:t>
+      </w:r>
+      <w:r>
+        <w:rPr>
+          <w:rFonts w:ascii="Times New Roman" w:eastAsia="Times New Roman" w:hAnsi="Times New Roman" w:cs="Times New Roman"/>
+          <w:sz w:val="24"/>
+          <w:szCs w:val="24"/>
+        </w:rPr>
+        <w:t>accuracy achieved with this setup was</w:t>
+      </w:r>
+      <w:r>
+        <w:rPr>
+          <w:rFonts w:ascii="Times New Roman" w:eastAsia="Times New Roman" w:hAnsi="Times New Roman" w:cs="Times New Roman"/>
+          <w:sz w:val="24"/>
+          <w:szCs w:val="24"/>
+        </w:rPr>
+        <w:t xml:space="preserve"> </w:t>
+      </w:r>
+      <w:r>
+        <w:rPr>
+          <w:rFonts w:ascii="Times New Roman" w:eastAsia="Times New Roman" w:hAnsi="Times New Roman" w:cs="Times New Roman"/>
+          <w:sz w:val="24"/>
+          <w:szCs w:val="24"/>
+        </w:rPr>
+        <w:t>very poor – the aver</w:t>
+      </w:r>
+      <w:r>
+        <w:rPr>
+          <w:rFonts w:ascii="Times New Roman" w:eastAsia="Times New Roman" w:hAnsi="Times New Roman" w:cs="Times New Roman"/>
+          <w:sz w:val="24"/>
+          <w:szCs w:val="24"/>
+        </w:rPr>
+        <w:t xml:space="preserve">age accuracy of 20 runs (each fold is tested per run) for all k values was </w:t>
+      </w:r>
+      <m:oMath>
+        <m:r>
+          <m:rPr>
+            <m:nor/>
+          </m:rPr>
+          <w:rPr>
+            <w:rFonts w:ascii="Cambria Math" w:eastAsia="Times New Roman" w:hAnsi="Cambria Math" w:cs="Times New Roman"/>
+            <w:sz w:val="24"/>
+            <w:szCs w:val="24"/>
+          </w:rPr>
+          <m:t>0.0747(σ = 0.0081)</m:t>
+        </m:r>
+      </m:oMath>
+      <w:r>
+        <w:rPr>
+          <w:rFonts w:ascii="Times New Roman" w:eastAsia="Times New Roman" w:hAnsi="Times New Roman" w:cs="Times New Roman"/>
+          <w:sz w:val="24"/>
+          <w:szCs w:val="24"/>
+        </w:rPr>
+        <w:t>. Full table below.</w:t>
+      </w:r>
+    </w:p>
+    <w:p>
+      <w:pPr>
+        <w:spacing w:after="0" w:line="240" w:lineRule="auto"/>
+        <w:rPr>
+          <w:rFonts w:ascii="Times New Roman" w:eastAsia="Times New Roman" w:hAnsi="Times New Roman" w:cs="Times New Roman"/>
+          <w:sz w:val="24"/>
+          <w:szCs w:val="24"/>
+        </w:rPr>
+      </w:pPr>
+    </w:p>
+    <w:p>
+      <w:pPr>
+        <w:spacing w:after="0" w:line="240" w:lineRule="auto"/>
+        <w:rPr>
+          <w:rFonts w:ascii="Times New Roman" w:eastAsia="Times New Roman" w:hAnsi="Times New Roman" w:cs="Times New Roman"/>
+          <w:sz w:val="24"/>
+          <w:szCs w:val="24"/>
+        </w:rPr>
+      </w:pPr>
+      <w:r>
+        <w:rPr>
+          <w:rFonts w:ascii="Times New Roman" w:eastAsia="Times New Roman" w:hAnsi="Times New Roman" w:cs="Times New Roman"/>
+          <w:sz w:val="24"/>
+          <w:szCs w:val="24"/>
+        </w:rPr>
+        <w:t>In order to improve accuracy, a couple of different dimensionality reduction and feature extraction techniques</w:t>
+      </w:r>
+      <w:r>
+        <w:rPr>
+          <w:rFonts w:ascii="Times New Roman" w:eastAsia="Times New Roman" w:hAnsi="Times New Roman" w:cs="Times New Roman"/>
+          <w:sz w:val="24"/>
+          <w:szCs w:val="24"/>
+        </w:rPr>
+        <w:t xml:space="preserve"> </w:t>
+      </w:r>
+      <w:r>
+        <w:rPr>
+          <w:rFonts w:ascii="Times New Roman" w:eastAsia="Times New Roman" w:hAnsi="Times New Roman" w:cs="Times New Roman"/>
+          <w:sz w:val="24"/>
+          <w:szCs w:val="24"/>
+        </w:rPr>
+        <w:t>have been performed</w:t>
+      </w:r>
+      <w:r>
+        <w:rPr>
+          <w:rFonts w:ascii="Times New Roman" w:eastAsia="Times New Roman" w:hAnsi="Times New Roman" w:cs="Times New Roman"/>
+          <w:sz w:val="24"/>
+          <w:szCs w:val="24"/>
+        </w:rPr>
+        <w:t xml:space="preserve">. The first one was PCA. </w:t>
+      </w:r>
+      <w:r>
+        <w:rPr>
+          <w:rFonts w:ascii="Times New Roman" w:eastAsia="Times New Roman" w:hAnsi="Times New Roman" w:cs="Times New Roman"/>
+          <w:sz w:val="24"/>
+          <w:szCs w:val="24"/>
+        </w:rPr>
+        <w:t>After applying PCA, t</w:t>
+      </w:r>
+      <w:r>
+        <w:rPr>
+          <w:rFonts w:ascii="Times New Roman" w:eastAsia="Times New Roman" w:hAnsi="Times New Roman" w:cs="Times New Roman"/>
+          <w:sz w:val="24"/>
+          <w:szCs w:val="24"/>
+        </w:rPr>
+        <w:t>he size of the feature vector in the PCA feature space has been reduced more than 70 times (from 65536 to 924 features). The number of principal components has been further reduced to only account for around 98% of variance in the data. The resulting FV for an image was [1 580].</w:t>
+      </w:r>
+    </w:p>
+    <w:p>
+      <w:pPr>
+        <w:spacing w:after="0" w:line="240" w:lineRule="auto"/>
+        <w:rPr>
+          <w:rFonts w:ascii="Times New Roman" w:eastAsia="Times New Roman" w:hAnsi="Times New Roman" w:cs="Times New Roman"/>
+          <w:sz w:val="24"/>
+          <w:szCs w:val="24"/>
+        </w:rPr>
+      </w:pPr>
+      <w:r>
+        <w:rPr>
+          <w:rFonts w:ascii="Times New Roman" w:eastAsia="Times New Roman" w:hAnsi="Times New Roman" w:cs="Times New Roman"/>
+          <w:sz w:val="24"/>
+          <w:szCs w:val="24"/>
+        </w:rPr>
+        <w:t>Results indicate there</w:t>
+      </w:r>
+      <w:r>
+        <w:rPr>
+          <w:rFonts w:ascii="Times New Roman" w:eastAsia="Times New Roman" w:hAnsi="Times New Roman" w:cs="Times New Roman"/>
+          <w:sz w:val="24"/>
+          <w:szCs w:val="24"/>
+        </w:rPr>
+        <w:t xml:space="preserve"> was a </w:t>
+      </w:r>
+      <w:r>
+        <w:rPr>
+          <w:rFonts w:ascii="Times New Roman" w:eastAsia="Times New Roman" w:hAnsi="Times New Roman" w:cs="Times New Roman"/>
+          <w:sz w:val="24"/>
+          <w:szCs w:val="24"/>
+        </w:rPr>
+        <w:t>negligible</w:t>
+      </w:r>
+      <w:r>
+        <w:rPr>
+          <w:rFonts w:ascii="Times New Roman" w:eastAsia="Times New Roman" w:hAnsi="Times New Roman" w:cs="Times New Roman"/>
+          <w:sz w:val="24"/>
+          <w:szCs w:val="24"/>
+        </w:rPr>
+        <w:t xml:space="preserve"> </w:t>
+      </w:r>
+      <w:r>
+        <w:rPr>
+          <w:rFonts w:ascii="Times New Roman" w:eastAsia="Times New Roman" w:hAnsi="Times New Roman" w:cs="Times New Roman"/>
+          <w:sz w:val="24"/>
+          <w:szCs w:val="24"/>
+        </w:rPr>
+        <w:t xml:space="preserve">increase in </w:t>
+      </w:r>
+      <w:r>
+        <w:rPr>
+          <w:rFonts w:ascii="Times New Roman" w:eastAsia="Times New Roman" w:hAnsi="Times New Roman" w:cs="Times New Roman"/>
+          <w:sz w:val="24"/>
+          <w:szCs w:val="24"/>
+        </w:rPr>
+        <w:t xml:space="preserve">accuracy </w:t>
+      </w:r>
+      <w:r>
+        <w:rPr>
+          <w:rFonts w:ascii="Times New Roman" w:eastAsia="Times New Roman" w:hAnsi="Times New Roman" w:cs="Times New Roman"/>
+          <w:sz w:val="24"/>
+          <w:szCs w:val="24"/>
+        </w:rPr>
+        <w:t xml:space="preserve">after PCA analysis. The average accuracy has increased to </w:t>
+      </w:r>
+      <m:oMath>
+        <m:r>
+          <m:rPr>
+            <m:nor/>
+          </m:rPr>
+          <w:rPr>
+            <w:rFonts w:ascii="Cambria Math" w:eastAsia="Times New Roman" w:hAnsi="Cambria Math" w:cs="Times New Roman"/>
+            <w:sz w:val="24"/>
+            <w:szCs w:val="24"/>
+          </w:rPr>
+          <m:t>0.0874 (σ = 0.0084)</m:t>
+        </m:r>
+      </m:oMath>
+      <w:r>
+        <w:rPr>
+          <w:rFonts w:ascii="Times New Roman" w:eastAsia="Times New Roman" w:hAnsi="Times New Roman" w:cs="Times New Roman"/>
+          <w:sz w:val="24"/>
+          <w:szCs w:val="24"/>
+        </w:rPr>
+        <w:t xml:space="preserve"> out</w:t>
+      </w:r>
+      <w:r>
+        <w:rPr>
+          <w:rFonts w:ascii="Times New Roman" w:eastAsia="Times New Roman" w:hAnsi="Times New Roman" w:cs="Times New Roman"/>
+          <w:sz w:val="24"/>
+          <w:szCs w:val="24"/>
+        </w:rPr>
+        <w:t xml:space="preserve"> </w:t>
+      </w:r>
+      <w:r>
+        <w:rPr>
+          <w:rFonts w:ascii="Times New Roman" w:eastAsia="Times New Roman" w:hAnsi="Times New Roman" w:cs="Times New Roman"/>
+          <w:sz w:val="24"/>
+          <w:szCs w:val="24"/>
+        </w:rPr>
+        <w:t>of 20 trials</w:t>
+      </w:r>
+      <w:r>
+        <w:rPr>
+          <w:rFonts w:ascii="Times New Roman" w:eastAsia="Times New Roman" w:hAnsi="Times New Roman" w:cs="Times New Roman"/>
+          <w:sz w:val="24"/>
+          <w:szCs w:val="24"/>
+        </w:rPr>
+        <w:t xml:space="preserve"> for all k</w:t>
+      </w:r>
+      <w:r>
+        <w:rPr>
+          <w:rFonts w:ascii="Times New Roman" w:eastAsia="Times New Roman" w:hAnsi="Times New Roman" w:cs="Times New Roman"/>
+          <w:sz w:val="24"/>
+          <w:szCs w:val="24"/>
+        </w:rPr>
+        <w:t xml:space="preserve">. Nevertheless, the performance of such classifier is far for satisfactory. </w:t>
+      </w:r>
+    </w:p>
+    <w:p>
+      <w:pPr>
+        <w:spacing w:after="0" w:line="240" w:lineRule="auto"/>
+        <w:rPr>
+          <w:rFonts w:ascii="Times New Roman" w:eastAsia="Times New Roman" w:hAnsi="Times New Roman" w:cs="Times New Roman"/>
+          <w:sz w:val="24"/>
+          <w:szCs w:val="24"/>
+        </w:rPr>
+      </w:pPr>
+    </w:p>
+    <w:p>
+      <w:pPr>
+        <w:spacing w:after="0" w:line="240" w:lineRule="auto"/>
+        <w:rPr>
+          <w:rFonts w:ascii="Times New Roman" w:eastAsia="Times New Roman" w:hAnsi="Times New Roman" w:cs="Times New Roman"/>
+          <w:sz w:val="24"/>
+          <w:szCs w:val="24"/>
+        </w:rPr>
+      </w:pPr>
+      <w:r>
+        <w:rPr>
+          <w:rFonts w:ascii="Times New Roman" w:eastAsia="Times New Roman" w:hAnsi="Times New Roman" w:cs="Times New Roman"/>
+          <w:sz w:val="24"/>
+          <w:szCs w:val="24"/>
+        </w:rPr>
+        <w:lastRenderedPageBreak/>
+        <w:t xml:space="preserve">Further feature extraction has been performed using Linear Discriminant Analysis (LDA). Using the combination of PCA and LDA has shown significant </w:t>
+      </w:r>
+      <w:r>
+        <w:rPr>
+          <w:rFonts w:ascii="Times New Roman" w:eastAsia="Times New Roman" w:hAnsi="Times New Roman" w:cs="Times New Roman"/>
+          <w:sz w:val="24"/>
+          <w:szCs w:val="24"/>
+        </w:rPr>
+        <w:t xml:space="preserve">improvement in the results. The average accuracy has increased to </w:t>
+      </w:r>
+      <m:oMath>
+        <m:r>
+          <m:rPr>
+            <m:nor/>
+          </m:rPr>
+          <w:rPr>
+            <w:rFonts w:ascii="Cambria Math" w:eastAsia="Times New Roman" w:hAnsi="Cambria Math" w:cs="Times New Roman"/>
+            <w:sz w:val="24"/>
+            <w:szCs w:val="24"/>
+          </w:rPr>
+          <m:t>0.3206 (σ = 0.0165)</m:t>
+        </m:r>
+      </m:oMath>
+      <w:r>
+        <w:rPr>
+          <w:rFonts w:ascii="Times New Roman" w:eastAsia="Times New Roman" w:hAnsi="Times New Roman" w:cs="Times New Roman"/>
+          <w:sz w:val="24"/>
+          <w:szCs w:val="24"/>
+        </w:rPr>
+        <w:t>. Through experimental trials the accuracy has been further increased by changing similarity measure to ‘Chebychev distance’. It is hypothesized, that in LDA feature space Chebychev distance gives advantage over Euclidean, as it only takes into account the most significant feature</w:t>
+      </w:r>
+      <w:r>
+        <w:rPr>
+          <w:rFonts w:ascii="Times New Roman" w:eastAsia="Times New Roman" w:hAnsi="Times New Roman" w:cs="Times New Roman"/>
+          <w:sz w:val="24"/>
+          <w:szCs w:val="24"/>
+        </w:rPr>
+        <w:t xml:space="preserve">. With the latter setting, the accuracy was </w:t>
+      </w:r>
+      <m:oMath>
+        <m:r>
+          <m:rPr>
+            <m:nor/>
+          </m:rPr>
+          <w:rPr>
+            <w:rFonts w:ascii="Cambria Math" w:eastAsia="Times New Roman" w:hAnsi="Cambria Math" w:cs="Times New Roman"/>
+            <w:sz w:val="24"/>
+            <w:szCs w:val="24"/>
+          </w:rPr>
+          <m:t>0.4214 (σ = 0.0158)</m:t>
+        </m:r>
+      </m:oMath>
+    </w:p>
+    <w:p>
+      <w:pPr>
+        <w:spacing w:after="0" w:line="240" w:lineRule="auto"/>
+        <w:rPr>
+          <w:rFonts w:ascii="Times New Roman" w:eastAsia="Times New Roman" w:hAnsi="Times New Roman" w:cs="Times New Roman"/>
+          <w:sz w:val="24"/>
+          <w:szCs w:val="24"/>
+        </w:rPr>
+      </w:pPr>
+    </w:p>
+    <w:p>
+      <w:pPr>
+        <w:spacing w:after="0" w:line="240" w:lineRule="auto"/>
+        <w:rPr>
+          <w:rFonts w:ascii="Times New Roman" w:eastAsia="Times New Roman" w:hAnsi="Times New Roman" w:cs="Times New Roman"/>
+          <w:sz w:val="24"/>
+          <w:szCs w:val="24"/>
+        </w:rPr>
+      </w:pPr>
+      <w:r>
+        <w:rPr>
+          <w:rFonts w:ascii="Times New Roman" w:eastAsia="Times New Roman" w:hAnsi="Times New Roman" w:cs="Times New Roman"/>
+          <w:sz w:val="24"/>
+          <w:szCs w:val="24"/>
+        </w:rPr>
+        <w:t>Below is the full table of kNN classification results:</w:t>
+      </w:r>
+      <w:r>
+        <w:rPr>
+          <w:rFonts w:ascii="Times New Roman" w:eastAsia="Times New Roman" w:hAnsi="Times New Roman" w:cs="Times New Roman"/>
+          <w:sz w:val="24"/>
+          <w:szCs w:val="24"/>
+        </w:rPr>
+        <w:br/>
+      </w:r>
+    </w:p>
+    <w:tbl>
+      <w:tblPr>
+        <w:tblStyle w:val="GridTable3-Accent1"/>
+        <w:tblW w:w="4925" w:type="pct"/>
+        <w:tblLayout w:type="fixed"/>
+        <w:tblLook w:val="04A0" w:firstRow="1" w:lastRow="0" w:firstColumn="1" w:lastColumn="0" w:noHBand="0" w:noVBand="1"/>
+      </w:tblPr>
+      <w:tblGrid>
+        <w:gridCol w:w="988"/>
+        <w:gridCol w:w="992"/>
+        <w:gridCol w:w="994"/>
+        <w:gridCol w:w="994"/>
+        <w:gridCol w:w="994"/>
+        <w:gridCol w:w="992"/>
+        <w:gridCol w:w="994"/>
+        <w:gridCol w:w="992"/>
+        <w:gridCol w:w="1280"/>
+      </w:tblGrid>
+      <w:tr>
+        <w:trPr>
+          <w:cnfStyle w:val="100000000000" w:firstRow="1" w:lastRow="0" w:firstColumn="0" w:lastColumn="0" w:oddVBand="0" w:evenVBand="0" w:oddHBand="0" w:evenHBand="0" w:firstRowFirstColumn="0" w:firstRowLastColumn="0" w:lastRowFirstColumn="0" w:lastRowLastColumn="0"/>
+          <w:trHeight w:val="469"/>
+        </w:trPr>
+        <w:tc>
+          <w:tcPr>
+            <w:cnfStyle w:val="001000000100" w:firstRow="0" w:lastRow="0" w:firstColumn="1" w:lastColumn="0" w:oddVBand="0" w:evenVBand="0" w:oddHBand="0" w:evenHBand="0" w:firstRowFirstColumn="1" w:firstRowLastColumn="0" w:lastRowFirstColumn="0" w:lastRowLastColumn="0"/>
+            <w:tcW w:w="5000" w:type="pct"/>
+            <w:gridSpan w:val="9"/>
+            <w:noWrap/>
+            <w:hideMark/>
+          </w:tcPr>
+          <w:p>
+            <w:pPr>
+              <w:jc w:val="center"/>
+              <w:rPr>
+                <w:rFonts w:ascii="Times New Roman" w:eastAsia="Times New Roman" w:hAnsi="Times New Roman" w:cs="Times New Roman"/>
+                <w:sz w:val="20"/>
+                <w:szCs w:val="20"/>
+              </w:rPr>
+            </w:pPr>
+            <w:r>
+              <w:rPr>
+                <w:rFonts w:ascii="Times New Roman" w:eastAsia="Times New Roman" w:hAnsi="Times New Roman" w:cs="Times New Roman"/>
+                <w:b w:val="0"/>
+                <w:sz w:val="24"/>
+                <w:szCs w:val="20"/>
+              </w:rPr>
+              <w:t>kNN classification results</w:t>
+            </w:r>
+            <w:r>
+              <w:rPr>
+                <w:rFonts w:ascii="Times New Roman" w:eastAsia="Times New Roman" w:hAnsi="Times New Roman" w:cs="Times New Roman"/>
+                <w:sz w:val="18"/>
+                <w:szCs w:val="20"/>
+              </w:rPr>
+              <w:t xml:space="preserve">. </w:t>
+            </w:r>
+            <w:r>
+              <w:rPr>
+                <w:rFonts w:ascii="Times New Roman" w:eastAsia="Times New Roman" w:hAnsi="Times New Roman" w:cs="Times New Roman"/>
+                <w:sz w:val="20"/>
+                <w:szCs w:val="20"/>
+              </w:rPr>
+              <w:t>2-Fold CV. #Runs = 20 per k</w:t>
+            </w:r>
+          </w:p>
+        </w:tc>
+      </w:tr>
+      <w:tr>
+        <w:trPr>
+          <w:cnfStyle w:val="000000100000" w:firstRow="0" w:lastRow="0" w:firstColumn="0" w:lastColumn="0" w:oddVBand="0" w:evenVBand="0" w:oddHBand="1" w:evenHBand="0" w:firstRowFirstColumn="0" w:firstRowLastColumn="0" w:lastRowFirstColumn="0" w:lastRowLastColumn="0"/>
+          <w:trHeight w:val="300"/>
+        </w:trPr>
+        <w:tc>
+          <w:tcPr>
+            <w:cnfStyle w:val="001000000000" w:firstRow="0" w:lastRow="0" w:firstColumn="1" w:lastColumn="0" w:oddVBand="0" w:evenVBand="0" w:oddHBand="0" w:evenHBand="0" w:firstRowFirstColumn="0" w:firstRowLastColumn="0" w:lastRowFirstColumn="0" w:lastRowLastColumn="0"/>
+            <w:tcW w:w="536" w:type="pct"/>
+            <w:vMerge w:val="restart"/>
+            <w:noWrap/>
+            <w:vAlign w:val="bottom"/>
+            <w:hideMark/>
+          </w:tcPr>
+          <w:p>
+            <w:pPr>
+              <w:jc w:val="center"/>
+              <w:rPr>
+                <w:rFonts w:ascii="Times New Roman" w:eastAsia="Times New Roman" w:hAnsi="Times New Roman" w:cs="Times New Roman"/>
+                <w:sz w:val="20"/>
+                <w:szCs w:val="20"/>
+              </w:rPr>
+            </w:pPr>
+            <w:r>
+              <w:rPr>
+                <w:rFonts w:ascii="Calibri" w:eastAsia="Times New Roman" w:hAnsi="Calibri" w:cs="Times New Roman"/>
+                <w:b/>
+                <w:bCs/>
+                <w:color w:val="000000"/>
+              </w:rPr>
+              <w:t>k</w:t>
+            </w:r>
+          </w:p>
+        </w:tc>
+        <w:tc>
+          <w:tcPr>
+            <w:tcW w:w="1077" w:type="pct"/>
+            <w:gridSpan w:val="2"/>
+            <w:tcBorders>
+              <w:right w:val="single" w:sz="8" w:space="0" w:color="2E74B5" w:themeColor="accent1" w:themeShade="BF"/>
+            </w:tcBorders>
+            <w:noWrap/>
+            <w:hideMark/>
+          </w:tcPr>
+          <w:p>
+            <w:pPr>
+              <w:jc w:val="center"/>
+              <w:cnfStyle w:val="000000100000" w:firstRow="0" w:lastRow="0" w:firstColumn="0" w:lastColumn="0" w:oddVBand="0" w:evenVBand="0" w:oddHBand="1" w:evenHBand="0" w:firstRowFirstColumn="0" w:firstRowLastColumn="0" w:lastRowFirstColumn="0" w:lastRowLastColumn="0"/>
+              <w:rPr>
+                <w:rFonts w:ascii="Calibri" w:eastAsia="Times New Roman" w:hAnsi="Calibri" w:cs="Times New Roman"/>
+                <w:b/>
+                <w:bCs/>
+                <w:color w:val="000000"/>
+              </w:rPr>
+            </w:pPr>
+            <w:r>
+              <w:rPr>
+                <w:rFonts w:ascii="Calibri" w:eastAsia="Times New Roman" w:hAnsi="Calibri" w:cs="Times New Roman"/>
+                <w:b/>
+                <w:bCs/>
+                <w:color w:val="000000"/>
+              </w:rPr>
+              <w:t>RAW</w:t>
+            </w:r>
+          </w:p>
+        </w:tc>
+        <w:tc>
+          <w:tcPr>
+            <w:tcW w:w="1078" w:type="pct"/>
+            <w:gridSpan w:val="2"/>
+            <w:tcBorders>
+              <w:left w:val="single" w:sz="8" w:space="0" w:color="2E74B5" w:themeColor="accent1" w:themeShade="BF"/>
+              <w:right w:val="single" w:sz="8" w:space="0" w:color="2E74B5" w:themeColor="accent1" w:themeShade="BF"/>
+            </w:tcBorders>
+            <w:noWrap/>
+            <w:hideMark/>
+          </w:tcPr>
+          <w:p>
+            <w:pPr>
+              <w:jc w:val="center"/>
+              <w:cnfStyle w:val="000000100000" w:firstRow="0" w:lastRow="0" w:firstColumn="0" w:lastColumn="0" w:oddVBand="0" w:evenVBand="0" w:oddHBand="1" w:evenHBand="0" w:firstRowFirstColumn="0" w:firstRowLastColumn="0" w:lastRowFirstColumn="0" w:lastRowLastColumn="0"/>
+              <w:rPr>
+                <w:rFonts w:ascii="Calibri" w:eastAsia="Times New Roman" w:hAnsi="Calibri" w:cs="Times New Roman"/>
+                <w:b/>
+                <w:bCs/>
+                <w:color w:val="000000"/>
+              </w:rPr>
+            </w:pPr>
+            <w:r>
+              <w:rPr>
+                <w:rFonts w:ascii="Calibri" w:eastAsia="Times New Roman" w:hAnsi="Calibri" w:cs="Times New Roman"/>
+                <w:b/>
+                <w:bCs/>
+                <w:color w:val="000000"/>
+              </w:rPr>
+              <w:t>PCA</w:t>
+            </w:r>
+          </w:p>
+        </w:tc>
+        <w:tc>
+          <w:tcPr>
+            <w:tcW w:w="1077" w:type="pct"/>
+            <w:gridSpan w:val="2"/>
+            <w:tcBorders>
+              <w:left w:val="single" w:sz="8" w:space="0" w:color="2E74B5" w:themeColor="accent1" w:themeShade="BF"/>
+              <w:right w:val="single" w:sz="8" w:space="0" w:color="2E74B5" w:themeColor="accent1" w:themeShade="BF"/>
+            </w:tcBorders>
+            <w:noWrap/>
+            <w:hideMark/>
+          </w:tcPr>
+          <w:p>
+            <w:pPr>
+              <w:jc w:val="center"/>
+              <w:cnfStyle w:val="000000100000" w:firstRow="0" w:lastRow="0" w:firstColumn="0" w:lastColumn="0" w:oddVBand="0" w:evenVBand="0" w:oddHBand="1" w:evenHBand="0" w:firstRowFirstColumn="0" w:firstRowLastColumn="0" w:lastRowFirstColumn="0" w:lastRowLastColumn="0"/>
+              <w:rPr>
+                <w:rFonts w:ascii="Calibri" w:eastAsia="Times New Roman" w:hAnsi="Calibri" w:cs="Times New Roman"/>
+                <w:b/>
+                <w:bCs/>
+                <w:color w:val="000000"/>
+              </w:rPr>
+            </w:pPr>
+            <w:r>
+              <w:rPr>
+                <w:rFonts w:ascii="Calibri" w:eastAsia="Times New Roman" w:hAnsi="Calibri" w:cs="Times New Roman"/>
+                <w:b/>
+                <w:bCs/>
+                <w:color w:val="000000"/>
+              </w:rPr>
+              <w:t>PCA+LDA</w:t>
+            </w:r>
+          </w:p>
+        </w:tc>
+        <w:tc>
+          <w:tcPr>
+            <w:tcW w:w="1232" w:type="pct"/>
+            <w:gridSpan w:val="2"/>
+            <w:tcBorders>
+              <w:left w:val="single" w:sz="8" w:space="0" w:color="2E74B5" w:themeColor="accent1" w:themeShade="BF"/>
+            </w:tcBorders>
+            <w:noWrap/>
+            <w:hideMark/>
+          </w:tcPr>
+          <w:p>
+            <w:pPr>
+              <w:jc w:val="center"/>
+              <w:cnfStyle w:val="000000100000" w:firstRow="0" w:lastRow="0" w:firstColumn="0" w:lastColumn="0" w:oddVBand="0" w:evenVBand="0" w:oddHBand="1" w:evenHBand="0" w:firstRowFirstColumn="0" w:firstRowLastColumn="0" w:lastRowFirstColumn="0" w:lastRowLastColumn="0"/>
+              <w:rPr>
+                <w:rFonts w:ascii="Calibri" w:eastAsia="Times New Roman" w:hAnsi="Calibri" w:cs="Times New Roman"/>
+                <w:b/>
+                <w:bCs/>
+                <w:color w:val="000000"/>
+              </w:rPr>
+            </w:pPr>
+            <w:r>
+              <w:rPr>
+                <w:rFonts w:ascii="Calibri" w:eastAsia="Times New Roman" w:hAnsi="Calibri" w:cs="Times New Roman"/>
+                <w:b/>
+                <w:bCs/>
+                <w:color w:val="000000"/>
+              </w:rPr>
+              <w:t>PCA+LDA</w:t>
+            </w:r>
+            <w:r>
+              <w:rPr>
+                <w:rFonts w:ascii="Calibri" w:eastAsia="Times New Roman" w:hAnsi="Calibri" w:cs="Times New Roman"/>
+                <w:b/>
+                <w:bCs/>
+                <w:color w:val="000000"/>
+              </w:rPr>
+              <w:t xml:space="preserve"> </w:t>
+            </w:r>
+            <w:r>
+              <w:rPr>
+                <w:rFonts w:ascii="Calibri" w:eastAsia="Times New Roman" w:hAnsi="Calibri" w:cs="Times New Roman"/>
+                <w:b/>
+                <w:bCs/>
+                <w:color w:val="000000"/>
+              </w:rPr>
+              <w:t>(chebychev)</w:t>
+            </w:r>
+          </w:p>
+        </w:tc>
+      </w:tr>
+      <w:tr>
+        <w:trPr>
+          <w:trHeight w:val="300"/>
+        </w:trPr>
+        <w:tc>
+          <w:tcPr>
+            <w:cnfStyle w:val="001000000000" w:firstRow="0" w:lastRow="0" w:firstColumn="1" w:lastColumn="0" w:oddVBand="0" w:evenVBand="0" w:oddHBand="0" w:evenHBand="0" w:firstRowFirstColumn="0" w:firstRowLastColumn="0" w:lastRowFirstColumn="0" w:lastRowLastColumn="0"/>
+            <w:tcW w:w="536" w:type="pct"/>
+            <w:vMerge/>
+            <w:tcBorders>
+              <w:bottom w:val="single" w:sz="8" w:space="0" w:color="2E74B5" w:themeColor="accent1" w:themeShade="BF"/>
+            </w:tcBorders>
+            <w:noWrap/>
+            <w:hideMark/>
+          </w:tcPr>
+          <w:p>
+            <w:pPr>
+              <w:jc w:val="center"/>
+              <w:rPr>
+                <w:rFonts w:ascii="Calibri" w:eastAsia="Times New Roman" w:hAnsi="Calibri" w:cs="Times New Roman"/>
+                <w:b/>
+                <w:bCs/>
+                <w:color w:val="000000"/>
+              </w:rPr>
+            </w:pPr>
+          </w:p>
+        </w:tc>
+        <w:tc>
+          <w:tcPr>
+            <w:tcW w:w="538" w:type="pct"/>
+            <w:tcBorders>
+              <w:bottom w:val="single" w:sz="8" w:space="0" w:color="2E74B5" w:themeColor="accent1" w:themeShade="BF"/>
+            </w:tcBorders>
+            <w:noWrap/>
+            <w:hideMark/>
+          </w:tcPr>
+          <w:p>
+            <w:pPr>
+              <w:jc w:val="center"/>
+              <w:cnfStyle w:val="000000000000" w:firstRow="0" w:lastRow="0" w:firstColumn="0" w:lastColumn="0" w:oddVBand="0" w:evenVBand="0" w:oddHBand="0" w:evenHBand="0" w:firstRowFirstColumn="0" w:firstRowLastColumn="0" w:lastRowFirstColumn="0" w:lastRowLastColumn="0"/>
+              <w:rPr>
+                <w:rFonts w:ascii="Calibri" w:eastAsia="Times New Roman" w:hAnsi="Calibri" w:cs="Times New Roman"/>
+                <w:b/>
+                <w:bCs/>
+                <w:color w:val="000000"/>
+              </w:rPr>
+            </w:pPr>
+            <w:r>
+              <w:rPr>
+                <w:rFonts w:ascii="Calibri" w:eastAsia="Times New Roman" w:hAnsi="Calibri" w:cs="Times New Roman"/>
+                <w:b/>
+                <w:bCs/>
+                <w:color w:val="000000"/>
+              </w:rPr>
+              <w:t>Avg</w:t>
+            </w:r>
+          </w:p>
+        </w:tc>
+        <w:tc>
+          <w:tcPr>
+            <w:tcW w:w="539" w:type="pct"/>
+            <w:tcBorders>
+              <w:bottom w:val="single" w:sz="8" w:space="0" w:color="2E74B5" w:themeColor="accent1" w:themeShade="BF"/>
+              <w:right w:val="single" w:sz="8" w:space="0" w:color="2E74B5" w:themeColor="accent1" w:themeShade="BF"/>
+            </w:tcBorders>
+            <w:noWrap/>
+            <w:hideMark/>
+          </w:tcPr>
+          <w:p>
+            <w:pPr>
+              <w:jc w:val="center"/>
+              <w:cnfStyle w:val="000000000000" w:firstRow="0" w:lastRow="0" w:firstColumn="0" w:lastColumn="0" w:oddVBand="0" w:evenVBand="0" w:oddHBand="0" w:evenHBand="0" w:firstRowFirstColumn="0" w:firstRowLastColumn="0" w:lastRowFirstColumn="0" w:lastRowLastColumn="0"/>
+              <w:rPr>
+                <w:rFonts w:ascii="Calibri" w:eastAsia="Times New Roman" w:hAnsi="Calibri" w:cs="Times New Roman"/>
+                <w:b/>
+                <w:bCs/>
+                <w:color w:val="000000"/>
+              </w:rPr>
+            </w:pPr>
+            <w:r>
+              <w:rPr>
+                <w:rFonts w:ascii="Calibri" w:eastAsia="Times New Roman" w:hAnsi="Calibri" w:cs="Times New Roman"/>
+                <w:b/>
+                <w:bCs/>
+                <w:color w:val="000000"/>
+              </w:rPr>
+              <w:t>StdDev</w:t>
+            </w:r>
+          </w:p>
+        </w:tc>
+        <w:tc>
+          <w:tcPr>
+            <w:tcW w:w="539" w:type="pct"/>
+            <w:tcBorders>
+              <w:left w:val="single" w:sz="8" w:space="0" w:color="2E74B5" w:themeColor="accent1" w:themeShade="BF"/>
+              <w:bottom w:val="single" w:sz="8" w:space="0" w:color="2E74B5" w:themeColor="accent1" w:themeShade="BF"/>
+            </w:tcBorders>
+            <w:noWrap/>
+            <w:hideMark/>
+          </w:tcPr>
+          <w:p>
+            <w:pPr>
+              <w:jc w:val="center"/>
+              <w:cnfStyle w:val="000000000000" w:firstRow="0" w:lastRow="0" w:firstColumn="0" w:lastColumn="0" w:oddVBand="0" w:evenVBand="0" w:oddHBand="0" w:evenHBand="0" w:firstRowFirstColumn="0" w:firstRowLastColumn="0" w:lastRowFirstColumn="0" w:lastRowLastColumn="0"/>
+              <w:rPr>
+                <w:rFonts w:ascii="Calibri" w:eastAsia="Times New Roman" w:hAnsi="Calibri" w:cs="Times New Roman"/>
+                <w:b/>
+                <w:bCs/>
+                <w:color w:val="000000"/>
+              </w:rPr>
+            </w:pPr>
+            <w:r>
+              <w:rPr>
+                <w:rFonts w:ascii="Calibri" w:eastAsia="Times New Roman" w:hAnsi="Calibri" w:cs="Times New Roman"/>
+                <w:b/>
+                <w:bCs/>
+                <w:color w:val="000000"/>
+              </w:rPr>
+              <w:t>Avg</w:t>
+            </w:r>
+          </w:p>
+        </w:tc>
+        <w:tc>
+          <w:tcPr>
+            <w:tcW w:w="539" w:type="pct"/>
+            <w:tcBorders>
+              <w:bottom w:val="single" w:sz="8" w:space="0" w:color="2E74B5" w:themeColor="accent1" w:themeShade="BF"/>
+              <w:right w:val="single" w:sz="8" w:space="0" w:color="2E74B5" w:themeColor="accent1" w:themeShade="BF"/>
+            </w:tcBorders>
+            <w:noWrap/>
+            <w:hideMark/>
+          </w:tcPr>
+          <w:p>
+            <w:pPr>
+              <w:jc w:val="center"/>
+              <w:cnfStyle w:val="000000000000" w:firstRow="0" w:lastRow="0" w:firstColumn="0" w:lastColumn="0" w:oddVBand="0" w:evenVBand="0" w:oddHBand="0" w:evenHBand="0" w:firstRowFirstColumn="0" w:firstRowLastColumn="0" w:lastRowFirstColumn="0" w:lastRowLastColumn="0"/>
+              <w:rPr>
+                <w:rFonts w:ascii="Calibri" w:eastAsia="Times New Roman" w:hAnsi="Calibri" w:cs="Times New Roman"/>
+                <w:b/>
+                <w:bCs/>
+                <w:color w:val="000000"/>
+              </w:rPr>
+            </w:pPr>
+            <w:r>
+              <w:rPr>
+                <w:rFonts w:ascii="Calibri" w:eastAsia="Times New Roman" w:hAnsi="Calibri" w:cs="Times New Roman"/>
+                <w:b/>
+                <w:bCs/>
+                <w:color w:val="000000"/>
+              </w:rPr>
+              <w:t>StdDev</w:t>
+            </w:r>
+          </w:p>
+        </w:tc>
+        <w:tc>
+          <w:tcPr>
+            <w:tcW w:w="538" w:type="pct"/>
+            <w:tcBorders>
+              <w:left w:val="single" w:sz="8" w:space="0" w:color="2E74B5" w:themeColor="accent1" w:themeShade="BF"/>
+              <w:bottom w:val="single" w:sz="8" w:space="0" w:color="2E74B5" w:themeColor="accent1" w:themeShade="BF"/>
+            </w:tcBorders>
+            <w:noWrap/>
+            <w:hideMark/>
+          </w:tcPr>
+          <w:p>
+            <w:pPr>
+              <w:jc w:val="center"/>
+              <w:cnfStyle w:val="000000000000" w:firstRow="0" w:lastRow="0" w:firstColumn="0" w:lastColumn="0" w:oddVBand="0" w:evenVBand="0" w:oddHBand="0" w:evenHBand="0" w:firstRowFirstColumn="0" w:firstRowLastColumn="0" w:lastRowFirstColumn="0" w:lastRowLastColumn="0"/>
+              <w:rPr>
+                <w:rFonts w:ascii="Calibri" w:eastAsia="Times New Roman" w:hAnsi="Calibri" w:cs="Times New Roman"/>
+                <w:b/>
+                <w:bCs/>
+                <w:color w:val="000000"/>
+              </w:rPr>
+            </w:pPr>
+            <w:r>
+              <w:rPr>
+                <w:rFonts w:ascii="Calibri" w:eastAsia="Times New Roman" w:hAnsi="Calibri" w:cs="Times New Roman"/>
+                <w:b/>
+                <w:bCs/>
+                <w:color w:val="000000"/>
+              </w:rPr>
+              <w:t>Avg</w:t>
+            </w:r>
+          </w:p>
+        </w:tc>
+        <w:tc>
+          <w:tcPr>
+            <w:tcW w:w="539" w:type="pct"/>
+            <w:tcBorders>
+              <w:bottom w:val="single" w:sz="8" w:space="0" w:color="2E74B5" w:themeColor="accent1" w:themeShade="BF"/>
+              <w:right w:val="single" w:sz="8" w:space="0" w:color="2E74B5" w:themeColor="accent1" w:themeShade="BF"/>
+            </w:tcBorders>
+            <w:noWrap/>
+            <w:hideMark/>
+          </w:tcPr>
+          <w:p>
+            <w:pPr>
+              <w:jc w:val="center"/>
+              <w:cnfStyle w:val="000000000000" w:firstRow="0" w:lastRow="0" w:firstColumn="0" w:lastColumn="0" w:oddVBand="0" w:evenVBand="0" w:oddHBand="0" w:evenHBand="0" w:firstRowFirstColumn="0" w:firstRowLastColumn="0" w:lastRowFirstColumn="0" w:lastRowLastColumn="0"/>
+              <w:rPr>
+                <w:rFonts w:ascii="Calibri" w:eastAsia="Times New Roman" w:hAnsi="Calibri" w:cs="Times New Roman"/>
+                <w:b/>
+                <w:bCs/>
+                <w:color w:val="000000"/>
+              </w:rPr>
+            </w:pPr>
+            <w:r>
+              <w:rPr>
+                <w:rFonts w:ascii="Calibri" w:eastAsia="Times New Roman" w:hAnsi="Calibri" w:cs="Times New Roman"/>
+                <w:b/>
+                <w:bCs/>
+                <w:color w:val="000000"/>
+              </w:rPr>
+              <w:t>StdDev</w:t>
+            </w:r>
+          </w:p>
+        </w:tc>
+        <w:tc>
+          <w:tcPr>
+            <w:tcW w:w="538" w:type="pct"/>
+            <w:tcBorders>
+              <w:left w:val="single" w:sz="8" w:space="0" w:color="2E74B5" w:themeColor="accent1" w:themeShade="BF"/>
+              <w:bottom w:val="single" w:sz="8" w:space="0" w:color="2E74B5" w:themeColor="accent1" w:themeShade="BF"/>
+            </w:tcBorders>
+            <w:noWrap/>
+            <w:hideMark/>
+          </w:tcPr>
+          <w:p>
+            <w:pPr>
+              <w:jc w:val="center"/>
+              <w:cnfStyle w:val="000000000000" w:firstRow="0" w:lastRow="0" w:firstColumn="0" w:lastColumn="0" w:oddVBand="0" w:evenVBand="0" w:oddHBand="0" w:evenHBand="0" w:firstRowFirstColumn="0" w:firstRowLastColumn="0" w:lastRowFirstColumn="0" w:lastRowLastColumn="0"/>
+              <w:rPr>
+                <w:rFonts w:ascii="Calibri" w:eastAsia="Times New Roman" w:hAnsi="Calibri" w:cs="Times New Roman"/>
+                <w:b/>
+                <w:bCs/>
+                <w:color w:val="000000"/>
+              </w:rPr>
+            </w:pPr>
+            <w:r>
+              <w:rPr>
+                <w:rFonts w:ascii="Calibri" w:eastAsia="Times New Roman" w:hAnsi="Calibri" w:cs="Times New Roman"/>
+                <w:b/>
+                <w:bCs/>
+                <w:color w:val="000000"/>
+              </w:rPr>
+              <w:t>Avg</w:t>
+            </w:r>
+          </w:p>
+        </w:tc>
+        <w:tc>
+          <w:tcPr>
+            <w:tcW w:w="694" w:type="pct"/>
+            <w:tcBorders>
+              <w:bottom w:val="single" w:sz="8" w:space="0" w:color="2E74B5" w:themeColor="accent1" w:themeShade="BF"/>
+            </w:tcBorders>
+            <w:noWrap/>
+            <w:hideMark/>
+          </w:tcPr>
+          <w:p>
+            <w:pPr>
+              <w:jc w:val="center"/>
+              <w:cnfStyle w:val="000000000000" w:firstRow="0" w:lastRow="0" w:firstColumn="0" w:lastColumn="0" w:oddVBand="0" w:evenVBand="0" w:oddHBand="0" w:evenHBand="0" w:firstRowFirstColumn="0" w:firstRowLastColumn="0" w:lastRowFirstColumn="0" w:lastRowLastColumn="0"/>
+              <w:rPr>
+                <w:rFonts w:ascii="Calibri" w:eastAsia="Times New Roman" w:hAnsi="Calibri" w:cs="Times New Roman"/>
+                <w:b/>
+                <w:bCs/>
+                <w:color w:val="000000"/>
+              </w:rPr>
+            </w:pPr>
+            <w:r>
+              <w:rPr>
+                <w:rFonts w:ascii="Calibri" w:eastAsia="Times New Roman" w:hAnsi="Calibri" w:cs="Times New Roman"/>
+                <w:b/>
+                <w:bCs/>
+                <w:color w:val="000000"/>
+              </w:rPr>
+              <w:t>StdDev</w:t>
+            </w:r>
+          </w:p>
+        </w:tc>
+      </w:tr>
+      <w:tr>
+        <w:trPr>
+          <w:cnfStyle w:val="000000100000" w:firstRow="0" w:lastRow="0" w:firstColumn="0" w:lastColumn="0" w:oddVBand="0" w:evenVBand="0" w:oddHBand="1" w:evenHBand="0" w:firstRowFirstColumn="0" w:firstRowLastColumn="0" w:lastRowFirstColumn="0" w:lastRowLastColumn="0"/>
+          <w:trHeight w:val="300"/>
+        </w:trPr>
+        <w:tc>
+          <w:tcPr>
+            <w:cnfStyle w:val="001000000000" w:firstRow="0" w:lastRow="0" w:firstColumn="1" w:lastColumn="0" w:oddVBand="0" w:evenVBand="0" w:oddHBand="0" w:evenHBand="0" w:firstRowFirstColumn="0" w:firstRowLastColumn="0" w:lastRowFirstColumn="0" w:lastRowLastColumn="0"/>
+            <w:tcW w:w="536" w:type="pct"/>
+            <w:tcBorders>
+              <w:top w:val="single" w:sz="8" w:space="0" w:color="2E74B5" w:themeColor="accent1" w:themeShade="BF"/>
+            </w:tcBorders>
+            <w:noWrap/>
+            <w:hideMark/>
+          </w:tcPr>
+          <w:p>
+            <w:pPr>
+              <w:jc w:val="center"/>
+              <w:rPr>
+                <w:rFonts w:ascii="Calibri" w:eastAsia="Times New Roman" w:hAnsi="Calibri" w:cs="Times New Roman"/>
+                <w:color w:val="000000"/>
+              </w:rPr>
+            </w:pPr>
+            <w:r>
+              <w:rPr>
+                <w:rFonts w:ascii="Calibri" w:eastAsia="Times New Roman" w:hAnsi="Calibri" w:cs="Times New Roman"/>
+                <w:color w:val="000000"/>
+              </w:rPr>
+              <w:t>k=1</w:t>
+            </w:r>
+          </w:p>
+        </w:tc>
+        <w:tc>
+          <w:tcPr>
+            <w:tcW w:w="538" w:type="pct"/>
+            <w:tcBorders>
+              <w:top w:val="single" w:sz="8" w:space="0" w:color="2E74B5" w:themeColor="accent1" w:themeShade="BF"/>
+            </w:tcBorders>
+            <w:noWrap/>
+            <w:hideMark/>
+          </w:tcPr>
+          <w:p>
+            <w:pPr>
+              <w:jc w:val="center"/>
+              <w:cnfStyle w:val="000000100000" w:firstRow="0" w:lastRow="0" w:firstColumn="0" w:lastColumn="0" w:oddVBand="0" w:evenVBand="0" w:oddHBand="1" w:evenHBand="0" w:firstRowFirstColumn="0" w:firstRowLastColumn="0" w:lastRowFirstColumn="0" w:lastRowLastColumn="0"/>
+              <w:rPr>
+                <w:rFonts w:ascii="Calibri" w:eastAsia="Times New Roman" w:hAnsi="Calibri" w:cs="Times New Roman"/>
+                <w:color w:val="000000"/>
+              </w:rPr>
+            </w:pPr>
+            <w:r>
+              <w:rPr>
+                <w:rFonts w:ascii="Calibri" w:eastAsia="Times New Roman" w:hAnsi="Calibri" w:cs="Times New Roman"/>
+                <w:color w:val="000000"/>
+              </w:rPr>
+              <w:t>0.0834</w:t>
+            </w:r>
+          </w:p>
+        </w:tc>
+        <w:tc>
+          <w:tcPr>
+            <w:tcW w:w="539" w:type="pct"/>
+            <w:tcBorders>
+              <w:top w:val="single" w:sz="8" w:space="0" w:color="2E74B5" w:themeColor="accent1" w:themeShade="BF"/>
+              <w:right w:val="single" w:sz="8" w:space="0" w:color="2E74B5" w:themeColor="accent1" w:themeShade="BF"/>
+            </w:tcBorders>
+            <w:noWrap/>
+            <w:hideMark/>
+          </w:tcPr>
+          <w:p>
+            <w:pPr>
+              <w:jc w:val="center"/>
+              <w:cnfStyle w:val="000000100000" w:firstRow="0" w:lastRow="0" w:firstColumn="0" w:lastColumn="0" w:oddVBand="0" w:evenVBand="0" w:oddHBand="1" w:evenHBand="0" w:firstRowFirstColumn="0" w:firstRowLastColumn="0" w:lastRowFirstColumn="0" w:lastRowLastColumn="0"/>
+              <w:rPr>
+                <w:rFonts w:ascii="Calibri" w:eastAsia="Times New Roman" w:hAnsi="Calibri" w:cs="Times New Roman"/>
+                <w:color w:val="000000"/>
+              </w:rPr>
+            </w:pPr>
+            <w:r>
+              <w:rPr>
+                <w:rFonts w:ascii="Calibri" w:eastAsia="Times New Roman" w:hAnsi="Calibri" w:cs="Times New Roman"/>
+                <w:color w:val="000000"/>
+              </w:rPr>
+              <w:t>0.0011</w:t>
+            </w:r>
+          </w:p>
+        </w:tc>
+        <w:tc>
+          <w:tcPr>
+            <w:tcW w:w="539" w:type="pct"/>
+            <w:tcBorders>
+              <w:top w:val="single" w:sz="8" w:space="0" w:color="2E74B5" w:themeColor="accent1" w:themeShade="BF"/>
+              <w:left w:val="single" w:sz="8" w:space="0" w:color="2E74B5" w:themeColor="accent1" w:themeShade="BF"/>
+            </w:tcBorders>
+            <w:noWrap/>
+            <w:hideMark/>
+          </w:tcPr>
+          <w:p>
+            <w:pPr>
+              <w:jc w:val="center"/>
+              <w:cnfStyle w:val="000000100000" w:firstRow="0" w:lastRow="0" w:firstColumn="0" w:lastColumn="0" w:oddVBand="0" w:evenVBand="0" w:oddHBand="1" w:evenHBand="0" w:firstRowFirstColumn="0" w:firstRowLastColumn="0" w:lastRowFirstColumn="0" w:lastRowLastColumn="0"/>
+              <w:rPr>
+                <w:rFonts w:ascii="Calibri" w:eastAsia="Times New Roman" w:hAnsi="Calibri" w:cs="Times New Roman"/>
+                <w:color w:val="000000"/>
+              </w:rPr>
+            </w:pPr>
+            <w:r>
+              <w:rPr>
+                <w:rFonts w:ascii="Calibri" w:eastAsia="Times New Roman" w:hAnsi="Calibri" w:cs="Times New Roman"/>
+                <w:color w:val="000000"/>
+              </w:rPr>
+              <w:t>0.0974</w:t>
+            </w:r>
+          </w:p>
+        </w:tc>
+        <w:tc>
+          <w:tcPr>
+            <w:tcW w:w="539" w:type="pct"/>
+            <w:tcBorders>
+              <w:top w:val="single" w:sz="8" w:space="0" w:color="2E74B5" w:themeColor="accent1" w:themeShade="BF"/>
+              <w:right w:val="single" w:sz="8" w:space="0" w:color="2E74B5" w:themeColor="accent1" w:themeShade="BF"/>
+            </w:tcBorders>
+            <w:noWrap/>
+            <w:hideMark/>
+          </w:tcPr>
+          <w:p>
+            <w:pPr>
+              <w:jc w:val="center"/>
+              <w:cnfStyle w:val="000000100000" w:firstRow="0" w:lastRow="0" w:firstColumn="0" w:lastColumn="0" w:oddVBand="0" w:evenVBand="0" w:oddHBand="1" w:evenHBand="0" w:firstRowFirstColumn="0" w:firstRowLastColumn="0" w:lastRowFirstColumn="0" w:lastRowLastColumn="0"/>
+              <w:rPr>
+                <w:rFonts w:ascii="Calibri" w:eastAsia="Times New Roman" w:hAnsi="Calibri" w:cs="Times New Roman"/>
+                <w:color w:val="000000"/>
+              </w:rPr>
+            </w:pPr>
+            <w:r>
+              <w:rPr>
+                <w:rFonts w:ascii="Calibri" w:eastAsia="Times New Roman" w:hAnsi="Calibri" w:cs="Times New Roman"/>
+                <w:color w:val="000000"/>
+              </w:rPr>
+              <w:t>0.0066</w:t>
+            </w:r>
+          </w:p>
+        </w:tc>
+        <w:tc>
+          <w:tcPr>
+            <w:tcW w:w="538" w:type="pct"/>
+            <w:tcBorders>
+              <w:top w:val="single" w:sz="8" w:space="0" w:color="2E74B5" w:themeColor="accent1" w:themeShade="BF"/>
+              <w:left w:val="single" w:sz="8" w:space="0" w:color="2E74B5" w:themeColor="accent1" w:themeShade="BF"/>
+            </w:tcBorders>
+            <w:noWrap/>
+            <w:hideMark/>
+          </w:tcPr>
+          <w:p>
+            <w:pPr>
+              <w:jc w:val="center"/>
+              <w:cnfStyle w:val="000000100000" w:firstRow="0" w:lastRow="0" w:firstColumn="0" w:lastColumn="0" w:oddVBand="0" w:evenVBand="0" w:oddHBand="1" w:evenHBand="0" w:firstRowFirstColumn="0" w:firstRowLastColumn="0" w:lastRowFirstColumn="0" w:lastRowLastColumn="0"/>
+              <w:rPr>
+                <w:rFonts w:ascii="Calibri" w:eastAsia="Times New Roman" w:hAnsi="Calibri" w:cs="Times New Roman"/>
+                <w:color w:val="000000"/>
+              </w:rPr>
+            </w:pPr>
+            <w:r>
+              <w:rPr>
+                <w:rFonts w:ascii="Calibri" w:eastAsia="Times New Roman" w:hAnsi="Calibri" w:cs="Times New Roman"/>
+                <w:color w:val="000000"/>
+              </w:rPr>
+              <w:t>0.3377</w:t>
+            </w:r>
+          </w:p>
+        </w:tc>
+        <w:tc>
+          <w:tcPr>
+            <w:tcW w:w="539" w:type="pct"/>
+            <w:tcBorders>
+              <w:top w:val="single" w:sz="8" w:space="0" w:color="2E74B5" w:themeColor="accent1" w:themeShade="BF"/>
+              <w:right w:val="single" w:sz="8" w:space="0" w:color="2E74B5" w:themeColor="accent1" w:themeShade="BF"/>
+            </w:tcBorders>
+            <w:noWrap/>
+            <w:hideMark/>
+          </w:tcPr>
+          <w:p>
+            <w:pPr>
+              <w:jc w:val="center"/>
+              <w:cnfStyle w:val="000000100000" w:firstRow="0" w:lastRow="0" w:firstColumn="0" w:lastColumn="0" w:oddVBand="0" w:evenVBand="0" w:oddHBand="1" w:evenHBand="0" w:firstRowFirstColumn="0" w:firstRowLastColumn="0" w:lastRowFirstColumn="0" w:lastRowLastColumn="0"/>
+              <w:rPr>
+                <w:rFonts w:ascii="Calibri" w:eastAsia="Times New Roman" w:hAnsi="Calibri" w:cs="Times New Roman"/>
+                <w:color w:val="000000"/>
+              </w:rPr>
+            </w:pPr>
+            <w:r>
+              <w:rPr>
+                <w:rFonts w:ascii="Calibri" w:eastAsia="Times New Roman" w:hAnsi="Calibri" w:cs="Times New Roman"/>
+                <w:color w:val="000000"/>
+              </w:rPr>
+              <w:t>0.0088</w:t>
+            </w:r>
+          </w:p>
+        </w:tc>
+        <w:tc>
+          <w:tcPr>
+            <w:tcW w:w="538" w:type="pct"/>
+            <w:tcBorders>
+              <w:top w:val="single" w:sz="8" w:space="0" w:color="2E74B5" w:themeColor="accent1" w:themeShade="BF"/>
+              <w:left w:val="single" w:sz="8" w:space="0" w:color="2E74B5" w:themeColor="accent1" w:themeShade="BF"/>
+            </w:tcBorders>
+            <w:noWrap/>
+            <w:hideMark/>
+          </w:tcPr>
+          <w:p>
+            <w:pPr>
+              <w:jc w:val="center"/>
+              <w:cnfStyle w:val="000000100000" w:firstRow="0" w:lastRow="0" w:firstColumn="0" w:lastColumn="0" w:oddVBand="0" w:evenVBand="0" w:oddHBand="1" w:evenHBand="0" w:firstRowFirstColumn="0" w:firstRowLastColumn="0" w:lastRowFirstColumn="0" w:lastRowLastColumn="0"/>
+              <w:rPr>
+                <w:rFonts w:ascii="Calibri" w:eastAsia="Times New Roman" w:hAnsi="Calibri" w:cs="Times New Roman"/>
+                <w:color w:val="000000"/>
+              </w:rPr>
+            </w:pPr>
+            <w:r>
+              <w:rPr>
+                <w:rFonts w:ascii="Calibri" w:eastAsia="Times New Roman" w:hAnsi="Calibri" w:cs="Times New Roman"/>
+                <w:color w:val="000000"/>
+              </w:rPr>
+              <w:t>0.4340</w:t>
+            </w:r>
+          </w:p>
+        </w:tc>
+        <w:tc>
+          <w:tcPr>
+            <w:tcW w:w="694" w:type="pct"/>
+            <w:tcBorders>
+              <w:top w:val="single" w:sz="8" w:space="0" w:color="2E74B5" w:themeColor="accent1" w:themeShade="BF"/>
+            </w:tcBorders>
+            <w:noWrap/>
+            <w:hideMark/>
+          </w:tcPr>
+          <w:p>
+            <w:pPr>
+              <w:jc w:val="center"/>
+              <w:cnfStyle w:val="000000100000" w:firstRow="0" w:lastRow="0" w:firstColumn="0" w:lastColumn="0" w:oddVBand="0" w:evenVBand="0" w:oddHBand="1" w:evenHBand="0" w:firstRowFirstColumn="0" w:firstRowLastColumn="0" w:lastRowFirstColumn="0" w:lastRowLastColumn="0"/>
+              <w:rPr>
+                <w:rFonts w:ascii="Calibri" w:eastAsia="Times New Roman" w:hAnsi="Calibri" w:cs="Times New Roman"/>
+                <w:color w:val="000000"/>
+              </w:rPr>
+            </w:pPr>
+            <w:r>
+              <w:rPr>
+                <w:rFonts w:ascii="Calibri" w:eastAsia="Times New Roman" w:hAnsi="Calibri" w:cs="Times New Roman"/>
+                <w:color w:val="000000"/>
+              </w:rPr>
+              <w:t>0.0055</w:t>
+            </w:r>
+          </w:p>
+        </w:tc>
+      </w:tr>
+      <w:tr>
+        <w:trPr>
+          <w:trHeight w:val="300"/>
+        </w:trPr>
+        <w:tc>
+          <w:tcPr>
+            <w:cnfStyle w:val="001000000000" w:firstRow="0" w:lastRow="0" w:firstColumn="1" w:lastColumn="0" w:oddVBand="0" w:evenVBand="0" w:oddHBand="0" w:evenHBand="0" w:firstRowFirstColumn="0" w:firstRowLastColumn="0" w:lastRowFirstColumn="0" w:lastRowLastColumn="0"/>
+            <w:tcW w:w="536" w:type="pct"/>
+            <w:noWrap/>
+            <w:hideMark/>
+          </w:tcPr>
+          <w:p>
+            <w:pPr>
+              <w:jc w:val="center"/>
+              <w:rPr>
+                <w:rFonts w:ascii="Calibri" w:eastAsia="Times New Roman" w:hAnsi="Calibri" w:cs="Times New Roman"/>
+                <w:color w:val="000000"/>
+              </w:rPr>
+            </w:pPr>
+            <w:r>
+              <w:rPr>
+                <w:rFonts w:ascii="Calibri" w:eastAsia="Times New Roman" w:hAnsi="Calibri" w:cs="Times New Roman"/>
+                <w:color w:val="000000"/>
+              </w:rPr>
+              <w:t>k=3</w:t>
+            </w:r>
+          </w:p>
+        </w:tc>
+        <w:tc>
+          <w:tcPr>
+            <w:tcW w:w="538" w:type="pct"/>
+            <w:noWrap/>
+            <w:hideMark/>
+          </w:tcPr>
+          <w:p>
+            <w:pPr>
+              <w:jc w:val="center"/>
+              <w:cnfStyle w:val="000000000000" w:firstRow="0" w:lastRow="0" w:firstColumn="0" w:lastColumn="0" w:oddVBand="0" w:evenVBand="0" w:oddHBand="0" w:evenHBand="0" w:firstRowFirstColumn="0" w:firstRowLastColumn="0" w:lastRowFirstColumn="0" w:lastRowLastColumn="0"/>
+              <w:rPr>
+                <w:rFonts w:ascii="Calibri" w:eastAsia="Times New Roman" w:hAnsi="Calibri" w:cs="Times New Roman"/>
+                <w:color w:val="000000"/>
+              </w:rPr>
+            </w:pPr>
+            <w:r>
+              <w:rPr>
+                <w:rFonts w:ascii="Calibri" w:eastAsia="Times New Roman" w:hAnsi="Calibri" w:cs="Times New Roman"/>
+                <w:color w:val="000000"/>
+              </w:rPr>
+              <w:t>0.0780</w:t>
+            </w:r>
+          </w:p>
+        </w:tc>
+        <w:tc>
+          <w:tcPr>
+            <w:tcW w:w="539" w:type="pct"/>
+            <w:tcBorders>
+              <w:right w:val="single" w:sz="8" w:space="0" w:color="2E74B5" w:themeColor="accent1" w:themeShade="BF"/>
+            </w:tcBorders>
+            <w:noWrap/>
+            <w:hideMark/>
+          </w:tcPr>
+          <w:p>
+            <w:pPr>
+              <w:jc w:val="center"/>
+              <w:cnfStyle w:val="000000000000" w:firstRow="0" w:lastRow="0" w:firstColumn="0" w:lastColumn="0" w:oddVBand="0" w:evenVBand="0" w:oddHBand="0" w:evenHBand="0" w:firstRowFirstColumn="0" w:firstRowLastColumn="0" w:lastRowFirstColumn="0" w:lastRowLastColumn="0"/>
+              <w:rPr>
+                <w:rFonts w:ascii="Calibri" w:eastAsia="Times New Roman" w:hAnsi="Calibri" w:cs="Times New Roman"/>
+                <w:color w:val="000000"/>
+              </w:rPr>
+            </w:pPr>
+            <w:r>
+              <w:rPr>
+                <w:rFonts w:ascii="Calibri" w:eastAsia="Times New Roman" w:hAnsi="Calibri" w:cs="Times New Roman"/>
+                <w:color w:val="000000"/>
+              </w:rPr>
+              <w:t>0.0022</w:t>
+            </w:r>
+          </w:p>
+        </w:tc>
+        <w:tc>
+          <w:tcPr>
+            <w:tcW w:w="539" w:type="pct"/>
+            <w:tcBorders>
+              <w:left w:val="single" w:sz="8" w:space="0" w:color="2E74B5" w:themeColor="accent1" w:themeShade="BF"/>
+            </w:tcBorders>
+            <w:noWrap/>
+            <w:hideMark/>
+          </w:tcPr>
+          <w:p>
+            <w:pPr>
+              <w:jc w:val="center"/>
+              <w:cnfStyle w:val="000000000000" w:firstRow="0" w:lastRow="0" w:firstColumn="0" w:lastColumn="0" w:oddVBand="0" w:evenVBand="0" w:oddHBand="0" w:evenHBand="0" w:firstRowFirstColumn="0" w:firstRowLastColumn="0" w:lastRowFirstColumn="0" w:lastRowLastColumn="0"/>
+              <w:rPr>
+                <w:rFonts w:ascii="Calibri" w:eastAsia="Times New Roman" w:hAnsi="Calibri" w:cs="Times New Roman"/>
+                <w:color w:val="000000"/>
+              </w:rPr>
+            </w:pPr>
+            <w:r>
+              <w:rPr>
+                <w:rFonts w:ascii="Calibri" w:eastAsia="Times New Roman" w:hAnsi="Calibri" w:cs="Times New Roman"/>
+                <w:color w:val="000000"/>
+              </w:rPr>
+              <w:t>0.0812</w:t>
+            </w:r>
+          </w:p>
+        </w:tc>
+        <w:tc>
+          <w:tcPr>
+            <w:tcW w:w="539" w:type="pct"/>
+            <w:tcBorders>
+              <w:right w:val="single" w:sz="8" w:space="0" w:color="2E74B5" w:themeColor="accent1" w:themeShade="BF"/>
+            </w:tcBorders>
+            <w:noWrap/>
+            <w:hideMark/>
+          </w:tcPr>
+          <w:p>
+            <w:pPr>
+              <w:jc w:val="center"/>
+              <w:cnfStyle w:val="000000000000" w:firstRow="0" w:lastRow="0" w:firstColumn="0" w:lastColumn="0" w:oddVBand="0" w:evenVBand="0" w:oddHBand="0" w:evenHBand="0" w:firstRowFirstColumn="0" w:firstRowLastColumn="0" w:lastRowFirstColumn="0" w:lastRowLastColumn="0"/>
+              <w:rPr>
+                <w:rFonts w:ascii="Calibri" w:eastAsia="Times New Roman" w:hAnsi="Calibri" w:cs="Times New Roman"/>
+                <w:color w:val="000000"/>
+              </w:rPr>
+            </w:pPr>
+            <w:r>
+              <w:rPr>
+                <w:rFonts w:ascii="Calibri" w:eastAsia="Times New Roman" w:hAnsi="Calibri" w:cs="Times New Roman"/>
+                <w:color w:val="000000"/>
+              </w:rPr>
+              <w:t>0.0055</w:t>
+            </w:r>
+          </w:p>
+        </w:tc>
+        <w:tc>
+          <w:tcPr>
+            <w:tcW w:w="538" w:type="pct"/>
+            <w:tcBorders>
+              <w:left w:val="single" w:sz="8" w:space="0" w:color="2E74B5" w:themeColor="accent1" w:themeShade="BF"/>
+            </w:tcBorders>
+            <w:noWrap/>
+            <w:hideMark/>
+          </w:tcPr>
+          <w:p>
+            <w:pPr>
+              <w:jc w:val="center"/>
+              <w:cnfStyle w:val="000000000000" w:firstRow="0" w:lastRow="0" w:firstColumn="0" w:lastColumn="0" w:oddVBand="0" w:evenVBand="0" w:oddHBand="0" w:evenHBand="0" w:firstRowFirstColumn="0" w:firstRowLastColumn="0" w:lastRowFirstColumn="0" w:lastRowLastColumn="0"/>
+              <w:rPr>
+                <w:rFonts w:ascii="Calibri" w:eastAsia="Times New Roman" w:hAnsi="Calibri" w:cs="Times New Roman"/>
+                <w:color w:val="000000"/>
+              </w:rPr>
+            </w:pPr>
+            <w:r>
+              <w:rPr>
+                <w:rFonts w:ascii="Calibri" w:eastAsia="Times New Roman" w:hAnsi="Calibri" w:cs="Times New Roman"/>
+                <w:color w:val="000000"/>
+              </w:rPr>
+              <w:t>0.3031</w:t>
+            </w:r>
+          </w:p>
+        </w:tc>
+        <w:tc>
+          <w:tcPr>
+            <w:tcW w:w="539" w:type="pct"/>
+            <w:tcBorders>
+              <w:right w:val="single" w:sz="8" w:space="0" w:color="2E74B5" w:themeColor="accent1" w:themeShade="BF"/>
+            </w:tcBorders>
+            <w:noWrap/>
+            <w:hideMark/>
+          </w:tcPr>
+          <w:p>
+            <w:pPr>
+              <w:jc w:val="center"/>
+              <w:cnfStyle w:val="000000000000" w:firstRow="0" w:lastRow="0" w:firstColumn="0" w:lastColumn="0" w:oddVBand="0" w:evenVBand="0" w:oddHBand="0" w:evenHBand="0" w:firstRowFirstColumn="0" w:firstRowLastColumn="0" w:lastRowFirstColumn="0" w:lastRowLastColumn="0"/>
+              <w:rPr>
+                <w:rFonts w:ascii="Calibri" w:eastAsia="Times New Roman" w:hAnsi="Calibri" w:cs="Times New Roman"/>
+                <w:color w:val="000000"/>
+              </w:rPr>
+            </w:pPr>
+            <w:r>
+              <w:rPr>
+                <w:rFonts w:ascii="Calibri" w:eastAsia="Times New Roman" w:hAnsi="Calibri" w:cs="Times New Roman"/>
+                <w:color w:val="000000"/>
+              </w:rPr>
+              <w:t>0.0153</w:t>
+            </w:r>
+          </w:p>
+        </w:tc>
+        <w:tc>
+          <w:tcPr>
+            <w:tcW w:w="538" w:type="pct"/>
+            <w:tcBorders>
+              <w:left w:val="single" w:sz="8" w:space="0" w:color="2E74B5" w:themeColor="accent1" w:themeShade="BF"/>
+            </w:tcBorders>
+            <w:noWrap/>
+            <w:hideMark/>
+          </w:tcPr>
+          <w:p>
+            <w:pPr>
+              <w:jc w:val="center"/>
+              <w:cnfStyle w:val="000000000000" w:firstRow="0" w:lastRow="0" w:firstColumn="0" w:lastColumn="0" w:oddVBand="0" w:evenVBand="0" w:oddHBand="0" w:evenHBand="0" w:firstRowFirstColumn="0" w:firstRowLastColumn="0" w:lastRowFirstColumn="0" w:lastRowLastColumn="0"/>
+              <w:rPr>
+                <w:rFonts w:ascii="Calibri" w:eastAsia="Times New Roman" w:hAnsi="Calibri" w:cs="Times New Roman"/>
+                <w:color w:val="000000"/>
+              </w:rPr>
+            </w:pPr>
+            <w:r>
+              <w:rPr>
+                <w:rFonts w:ascii="Calibri" w:eastAsia="Times New Roman" w:hAnsi="Calibri" w:cs="Times New Roman"/>
+                <w:color w:val="000000"/>
+              </w:rPr>
+              <w:t>0.4069</w:t>
+            </w:r>
+          </w:p>
+        </w:tc>
+        <w:tc>
+          <w:tcPr>
+            <w:tcW w:w="694" w:type="pct"/>
+            <w:noWrap/>
+            <w:hideMark/>
+          </w:tcPr>
+          <w:p>
+            <w:pPr>
+              <w:jc w:val="center"/>
+              <w:cnfStyle w:val="000000000000" w:firstRow="0" w:lastRow="0" w:firstColumn="0" w:lastColumn="0" w:oddVBand="0" w:evenVBand="0" w:oddHBand="0" w:evenHBand="0" w:firstRowFirstColumn="0" w:firstRowLastColumn="0" w:lastRowFirstColumn="0" w:lastRowLastColumn="0"/>
+              <w:rPr>
+                <w:rFonts w:ascii="Calibri" w:eastAsia="Times New Roman" w:hAnsi="Calibri" w:cs="Times New Roman"/>
+                <w:color w:val="000000"/>
+              </w:rPr>
+            </w:pPr>
+            <w:r>
+              <w:rPr>
+                <w:rFonts w:ascii="Calibri" w:eastAsia="Times New Roman" w:hAnsi="Calibri" w:cs="Times New Roman"/>
+                <w:color w:val="000000"/>
+              </w:rPr>
+              <w:t>0.0066</w:t>
+            </w:r>
+          </w:p>
+        </w:tc>
+      </w:tr>
+      <w:tr>
+        <w:trPr>
+          <w:cnfStyle w:val="000000100000" w:firstRow="0" w:lastRow="0" w:firstColumn="0" w:lastColumn="0" w:oddVBand="0" w:evenVBand="0" w:oddHBand="1" w:evenHBand="0" w:firstRowFirstColumn="0" w:firstRowLastColumn="0" w:lastRowFirstColumn="0" w:lastRowLastColumn="0"/>
+          <w:trHeight w:val="300"/>
+        </w:trPr>
+        <w:tc>
+          <w:tcPr>
+            <w:cnfStyle w:val="001000000000" w:firstRow="0" w:lastRow="0" w:firstColumn="1" w:lastColumn="0" w:oddVBand="0" w:evenVBand="0" w:oddHBand="0" w:evenHBand="0" w:firstRowFirstColumn="0" w:firstRowLastColumn="0" w:lastRowFirstColumn="0" w:lastRowLastColumn="0"/>
+            <w:tcW w:w="536" w:type="pct"/>
+            <w:noWrap/>
+            <w:hideMark/>
+          </w:tcPr>
+          <w:p>
+            <w:pPr>
+              <w:jc w:val="center"/>
+              <w:rPr>
+                <w:rFonts w:ascii="Calibri" w:eastAsia="Times New Roman" w:hAnsi="Calibri" w:cs="Times New Roman"/>
+                <w:color w:val="000000"/>
+              </w:rPr>
+            </w:pPr>
+            <w:r>
+              <w:rPr>
+                <w:rFonts w:ascii="Calibri" w:eastAsia="Times New Roman" w:hAnsi="Calibri" w:cs="Times New Roman"/>
+                <w:color w:val="000000"/>
+              </w:rPr>
+              <w:t>k=5</w:t>
+            </w:r>
+          </w:p>
+        </w:tc>
+        <w:tc>
+          <w:tcPr>
+            <w:tcW w:w="538" w:type="pct"/>
+            <w:noWrap/>
+            <w:hideMark/>
+          </w:tcPr>
+          <w:p>
+            <w:pPr>
+              <w:jc w:val="center"/>
+              <w:cnfStyle w:val="000000100000" w:firstRow="0" w:lastRow="0" w:firstColumn="0" w:lastColumn="0" w:oddVBand="0" w:evenVBand="0" w:oddHBand="1" w:evenHBand="0" w:firstRowFirstColumn="0" w:firstRowLastColumn="0" w:lastRowFirstColumn="0" w:lastRowLastColumn="0"/>
+              <w:rPr>
+                <w:rFonts w:ascii="Calibri" w:eastAsia="Times New Roman" w:hAnsi="Calibri" w:cs="Times New Roman"/>
+                <w:color w:val="000000"/>
+              </w:rPr>
+            </w:pPr>
+            <w:r>
+              <w:rPr>
+                <w:rFonts w:ascii="Calibri" w:eastAsia="Times New Roman" w:hAnsi="Calibri" w:cs="Times New Roman"/>
+                <w:color w:val="000000"/>
+              </w:rPr>
+              <w:t>0.0769</w:t>
+            </w:r>
+          </w:p>
+        </w:tc>
+        <w:tc>
+          <w:tcPr>
+            <w:tcW w:w="539" w:type="pct"/>
+            <w:tcBorders>
+              <w:right w:val="single" w:sz="8" w:space="0" w:color="2E74B5" w:themeColor="accent1" w:themeShade="BF"/>
+            </w:tcBorders>
+            <w:noWrap/>
+            <w:hideMark/>
+          </w:tcPr>
+          <w:p>
+            <w:pPr>
+              <w:jc w:val="center"/>
+              <w:cnfStyle w:val="000000100000" w:firstRow="0" w:lastRow="0" w:firstColumn="0" w:lastColumn="0" w:oddVBand="0" w:evenVBand="0" w:oddHBand="1" w:evenHBand="0" w:firstRowFirstColumn="0" w:firstRowLastColumn="0" w:lastRowFirstColumn="0" w:lastRowLastColumn="0"/>
+              <w:rPr>
+                <w:rFonts w:ascii="Calibri" w:eastAsia="Times New Roman" w:hAnsi="Calibri" w:cs="Times New Roman"/>
+                <w:color w:val="000000"/>
+              </w:rPr>
+            </w:pPr>
+            <w:r>
+              <w:rPr>
+                <w:rFonts w:ascii="Calibri" w:eastAsia="Times New Roman" w:hAnsi="Calibri" w:cs="Times New Roman"/>
+                <w:color w:val="000000"/>
+              </w:rPr>
+              <w:t>0.0076</w:t>
+            </w:r>
+          </w:p>
+        </w:tc>
+        <w:tc>
+          <w:tcPr>
+            <w:tcW w:w="539" w:type="pct"/>
+            <w:tcBorders>
+              <w:left w:val="single" w:sz="8" w:space="0" w:color="2E74B5" w:themeColor="accent1" w:themeShade="BF"/>
+            </w:tcBorders>
+            <w:noWrap/>
+            <w:hideMark/>
+          </w:tcPr>
+          <w:p>
+            <w:pPr>
+              <w:jc w:val="center"/>
+              <w:cnfStyle w:val="000000100000" w:firstRow="0" w:lastRow="0" w:firstColumn="0" w:lastColumn="0" w:oddVBand="0" w:evenVBand="0" w:oddHBand="1" w:evenHBand="0" w:firstRowFirstColumn="0" w:firstRowLastColumn="0" w:lastRowFirstColumn="0" w:lastRowLastColumn="0"/>
+              <w:rPr>
+                <w:rFonts w:ascii="Calibri" w:eastAsia="Times New Roman" w:hAnsi="Calibri" w:cs="Times New Roman"/>
+                <w:color w:val="000000"/>
+              </w:rPr>
+            </w:pPr>
+            <w:r>
+              <w:rPr>
+                <w:rFonts w:ascii="Calibri" w:eastAsia="Times New Roman" w:hAnsi="Calibri" w:cs="Times New Roman"/>
+                <w:color w:val="000000"/>
+              </w:rPr>
+              <w:t>0.0844</w:t>
+            </w:r>
+          </w:p>
+        </w:tc>
+        <w:tc>
+          <w:tcPr>
+            <w:tcW w:w="539" w:type="pct"/>
+            <w:tcBorders>
+              <w:right w:val="single" w:sz="8" w:space="0" w:color="2E74B5" w:themeColor="accent1" w:themeShade="BF"/>
+            </w:tcBorders>
+            <w:noWrap/>
+            <w:hideMark/>
+          </w:tcPr>
+          <w:p>
+            <w:pPr>
+              <w:jc w:val="center"/>
+              <w:cnfStyle w:val="000000100000" w:firstRow="0" w:lastRow="0" w:firstColumn="0" w:lastColumn="0" w:oddVBand="0" w:evenVBand="0" w:oddHBand="1" w:evenHBand="0" w:firstRowFirstColumn="0" w:firstRowLastColumn="0" w:lastRowFirstColumn="0" w:lastRowLastColumn="0"/>
+              <w:rPr>
+                <w:rFonts w:ascii="Calibri" w:eastAsia="Times New Roman" w:hAnsi="Calibri" w:cs="Times New Roman"/>
+                <w:color w:val="000000"/>
+              </w:rPr>
+            </w:pPr>
+            <w:r>
+              <w:rPr>
+                <w:rFonts w:ascii="Calibri" w:eastAsia="Times New Roman" w:hAnsi="Calibri" w:cs="Times New Roman"/>
+                <w:color w:val="000000"/>
+              </w:rPr>
+              <w:t>0.0044</w:t>
+            </w:r>
+          </w:p>
+        </w:tc>
+        <w:tc>
+          <w:tcPr>
+            <w:tcW w:w="538" w:type="pct"/>
+            <w:tcBorders>
+              <w:left w:val="single" w:sz="8" w:space="0" w:color="2E74B5" w:themeColor="accent1" w:themeShade="BF"/>
+            </w:tcBorders>
+            <w:noWrap/>
+            <w:hideMark/>
+          </w:tcPr>
+          <w:p>
+            <w:pPr>
+              <w:jc w:val="center"/>
+              <w:cnfStyle w:val="000000100000" w:firstRow="0" w:lastRow="0" w:firstColumn="0" w:lastColumn="0" w:oddVBand="0" w:evenVBand="0" w:oddHBand="1" w:evenHBand="0" w:firstRowFirstColumn="0" w:firstRowLastColumn="0" w:lastRowFirstColumn="0" w:lastRowLastColumn="0"/>
+              <w:rPr>
+                <w:rFonts w:ascii="Calibri" w:eastAsia="Times New Roman" w:hAnsi="Calibri" w:cs="Times New Roman"/>
+                <w:color w:val="000000"/>
+              </w:rPr>
+            </w:pPr>
+            <w:r>
+              <w:rPr>
+                <w:rFonts w:ascii="Calibri" w:eastAsia="Times New Roman" w:hAnsi="Calibri" w:cs="Times New Roman"/>
+                <w:color w:val="000000"/>
+              </w:rPr>
+              <w:t>0.3096</w:t>
+            </w:r>
+          </w:p>
+        </w:tc>
+        <w:tc>
+          <w:tcPr>
+            <w:tcW w:w="539" w:type="pct"/>
+            <w:tcBorders>
+              <w:right w:val="single" w:sz="8" w:space="0" w:color="2E74B5" w:themeColor="accent1" w:themeShade="BF"/>
+            </w:tcBorders>
+            <w:noWrap/>
+            <w:hideMark/>
+          </w:tcPr>
+          <w:p>
+            <w:pPr>
+              <w:jc w:val="center"/>
+              <w:cnfStyle w:val="000000100000" w:firstRow="0" w:lastRow="0" w:firstColumn="0" w:lastColumn="0" w:oddVBand="0" w:evenVBand="0" w:oddHBand="1" w:evenHBand="0" w:firstRowFirstColumn="0" w:firstRowLastColumn="0" w:lastRowFirstColumn="0" w:lastRowLastColumn="0"/>
+              <w:rPr>
+                <w:rFonts w:ascii="Calibri" w:eastAsia="Times New Roman" w:hAnsi="Calibri" w:cs="Times New Roman"/>
+                <w:color w:val="000000"/>
+              </w:rPr>
+            </w:pPr>
+            <w:r>
+              <w:rPr>
+                <w:rFonts w:ascii="Calibri" w:eastAsia="Times New Roman" w:hAnsi="Calibri" w:cs="Times New Roman"/>
+                <w:color w:val="000000"/>
+              </w:rPr>
+              <w:t>0.0088</w:t>
+            </w:r>
+          </w:p>
+        </w:tc>
+        <w:tc>
+          <w:tcPr>
+            <w:tcW w:w="538" w:type="pct"/>
+            <w:tcBorders>
+              <w:left w:val="single" w:sz="8" w:space="0" w:color="2E74B5" w:themeColor="accent1" w:themeShade="BF"/>
+            </w:tcBorders>
+            <w:noWrap/>
+            <w:hideMark/>
+          </w:tcPr>
+          <w:p>
+            <w:pPr>
+              <w:jc w:val="center"/>
+              <w:cnfStyle w:val="000000100000" w:firstRow="0" w:lastRow="0" w:firstColumn="0" w:lastColumn="0" w:oddVBand="0" w:evenVBand="0" w:oddHBand="1" w:evenHBand="0" w:firstRowFirstColumn="0" w:firstRowLastColumn="0" w:lastRowFirstColumn="0" w:lastRowLastColumn="0"/>
+              <w:rPr>
+                <w:rFonts w:ascii="Calibri" w:eastAsia="Times New Roman" w:hAnsi="Calibri" w:cs="Times New Roman"/>
+                <w:color w:val="000000"/>
+              </w:rPr>
+            </w:pPr>
+            <w:r>
+              <w:rPr>
+                <w:rFonts w:ascii="Calibri" w:eastAsia="Times New Roman" w:hAnsi="Calibri" w:cs="Times New Roman"/>
+                <w:color w:val="000000"/>
+              </w:rPr>
+              <w:t>0.4134</w:t>
+            </w:r>
+          </w:p>
+        </w:tc>
+        <w:tc>
+          <w:tcPr>
+            <w:tcW w:w="694" w:type="pct"/>
+            <w:noWrap/>
+            <w:hideMark/>
+          </w:tcPr>
+          <w:p>
+            <w:pPr>
+              <w:jc w:val="center"/>
+              <w:cnfStyle w:val="000000100000" w:firstRow="0" w:lastRow="0" w:firstColumn="0" w:lastColumn="0" w:oddVBand="0" w:evenVBand="0" w:oddHBand="1" w:evenHBand="0" w:firstRowFirstColumn="0" w:firstRowLastColumn="0" w:lastRowFirstColumn="0" w:lastRowLastColumn="0"/>
+              <w:rPr>
+                <w:rFonts w:ascii="Calibri" w:eastAsia="Times New Roman" w:hAnsi="Calibri" w:cs="Times New Roman"/>
+                <w:color w:val="000000"/>
+              </w:rPr>
+            </w:pPr>
+            <w:r>
+              <w:rPr>
+                <w:rFonts w:ascii="Calibri" w:eastAsia="Times New Roman" w:hAnsi="Calibri" w:cs="Times New Roman"/>
+                <w:color w:val="000000"/>
+              </w:rPr>
+              <w:t>0.0044</w:t>
+            </w:r>
+          </w:p>
+        </w:tc>
+      </w:tr>
+      <w:tr>
+        <w:trPr>
+          <w:trHeight w:val="300"/>
+        </w:trPr>
+        <w:tc>
+          <w:tcPr>
+            <w:cnfStyle w:val="001000000000" w:firstRow="0" w:lastRow="0" w:firstColumn="1" w:lastColumn="0" w:oddVBand="0" w:evenVBand="0" w:oddHBand="0" w:evenHBand="0" w:firstRowFirstColumn="0" w:firstRowLastColumn="0" w:lastRowFirstColumn="0" w:lastRowLastColumn="0"/>
+            <w:tcW w:w="536" w:type="pct"/>
+            <w:noWrap/>
+            <w:hideMark/>
+          </w:tcPr>
+          <w:p>
+            <w:pPr>
+              <w:jc w:val="center"/>
+              <w:rPr>
+                <w:rFonts w:ascii="Calibri" w:eastAsia="Times New Roman" w:hAnsi="Calibri" w:cs="Times New Roman"/>
+                <w:color w:val="000000"/>
+              </w:rPr>
+            </w:pPr>
+            <w:r>
+              <w:rPr>
+                <w:rFonts w:ascii="Calibri" w:eastAsia="Times New Roman" w:hAnsi="Calibri" w:cs="Times New Roman"/>
+                <w:color w:val="000000"/>
+              </w:rPr>
+              <w:t>k=7</w:t>
+            </w:r>
+          </w:p>
+        </w:tc>
+        <w:tc>
+          <w:tcPr>
+            <w:tcW w:w="538" w:type="pct"/>
+            <w:noWrap/>
+            <w:hideMark/>
+          </w:tcPr>
+          <w:p>
+            <w:pPr>
+              <w:jc w:val="center"/>
+              <w:cnfStyle w:val="000000000000" w:firstRow="0" w:lastRow="0" w:firstColumn="0" w:lastColumn="0" w:oddVBand="0" w:evenVBand="0" w:oddHBand="0" w:evenHBand="0" w:firstRowFirstColumn="0" w:firstRowLastColumn="0" w:lastRowFirstColumn="0" w:lastRowLastColumn="0"/>
+              <w:rPr>
+                <w:rFonts w:ascii="Calibri" w:eastAsia="Times New Roman" w:hAnsi="Calibri" w:cs="Times New Roman"/>
+                <w:color w:val="000000"/>
+              </w:rPr>
+            </w:pPr>
+            <w:r>
+              <w:rPr>
+                <w:rFonts w:ascii="Calibri" w:eastAsia="Times New Roman" w:hAnsi="Calibri" w:cs="Times New Roman"/>
+                <w:color w:val="000000"/>
+              </w:rPr>
+              <w:t>0.0693</w:t>
+            </w:r>
+          </w:p>
+        </w:tc>
+        <w:tc>
+          <w:tcPr>
+            <w:tcW w:w="539" w:type="pct"/>
+            <w:tcBorders>
+              <w:right w:val="single" w:sz="8" w:space="0" w:color="2E74B5" w:themeColor="accent1" w:themeShade="BF"/>
+            </w:tcBorders>
+            <w:noWrap/>
+            <w:hideMark/>
+          </w:tcPr>
+          <w:p>
+            <w:pPr>
+              <w:jc w:val="center"/>
+              <w:cnfStyle w:val="000000000000" w:firstRow="0" w:lastRow="0" w:firstColumn="0" w:lastColumn="0" w:oddVBand="0" w:evenVBand="0" w:oddHBand="0" w:evenHBand="0" w:firstRowFirstColumn="0" w:firstRowLastColumn="0" w:lastRowFirstColumn="0" w:lastRowLastColumn="0"/>
+              <w:rPr>
+                <w:rFonts w:ascii="Calibri" w:eastAsia="Times New Roman" w:hAnsi="Calibri" w:cs="Times New Roman"/>
+                <w:color w:val="000000"/>
+              </w:rPr>
+            </w:pPr>
+            <w:r>
+              <w:rPr>
+                <w:rFonts w:ascii="Calibri" w:eastAsia="Times New Roman" w:hAnsi="Calibri" w:cs="Times New Roman"/>
+                <w:color w:val="000000"/>
+              </w:rPr>
+              <w:t>0.0066</w:t>
+            </w:r>
+          </w:p>
+        </w:tc>
+        <w:tc>
+          <w:tcPr>
+            <w:tcW w:w="539" w:type="pct"/>
+            <w:tcBorders>
+              <w:left w:val="single" w:sz="8" w:space="0" w:color="2E74B5" w:themeColor="accent1" w:themeShade="BF"/>
+            </w:tcBorders>
+            <w:noWrap/>
+            <w:hideMark/>
+          </w:tcPr>
+          <w:p>
+            <w:pPr>
+              <w:jc w:val="center"/>
+              <w:cnfStyle w:val="000000000000" w:firstRow="0" w:lastRow="0" w:firstColumn="0" w:lastColumn="0" w:oddVBand="0" w:evenVBand="0" w:oddHBand="0" w:evenHBand="0" w:firstRowFirstColumn="0" w:firstRowLastColumn="0" w:lastRowFirstColumn="0" w:lastRowLastColumn="0"/>
+              <w:rPr>
+                <w:rFonts w:ascii="Calibri" w:eastAsia="Times New Roman" w:hAnsi="Calibri" w:cs="Times New Roman"/>
+                <w:color w:val="000000"/>
+              </w:rPr>
+            </w:pPr>
+            <w:r>
+              <w:rPr>
+                <w:rFonts w:ascii="Calibri" w:eastAsia="Times New Roman" w:hAnsi="Calibri" w:cs="Times New Roman"/>
+                <w:color w:val="000000"/>
+              </w:rPr>
+              <w:t>0.0844</w:t>
+            </w:r>
+          </w:p>
+        </w:tc>
+        <w:tc>
+          <w:tcPr>
+            <w:tcW w:w="539" w:type="pct"/>
+            <w:tcBorders>
+              <w:right w:val="single" w:sz="8" w:space="0" w:color="2E74B5" w:themeColor="accent1" w:themeShade="BF"/>
+            </w:tcBorders>
+            <w:noWrap/>
+            <w:hideMark/>
+          </w:tcPr>
+          <w:p>
+            <w:pPr>
+              <w:jc w:val="center"/>
+              <w:cnfStyle w:val="000000000000" w:firstRow="0" w:lastRow="0" w:firstColumn="0" w:lastColumn="0" w:oddVBand="0" w:evenVBand="0" w:oddHBand="0" w:evenHBand="0" w:firstRowFirstColumn="0" w:firstRowLastColumn="0" w:lastRowFirstColumn="0" w:lastRowLastColumn="0"/>
+              <w:rPr>
+                <w:rFonts w:ascii="Calibri" w:eastAsia="Times New Roman" w:hAnsi="Calibri" w:cs="Times New Roman"/>
+                <w:color w:val="000000"/>
+              </w:rPr>
+            </w:pPr>
+            <w:r>
+              <w:rPr>
+                <w:rFonts w:ascii="Calibri" w:eastAsia="Times New Roman" w:hAnsi="Calibri" w:cs="Times New Roman"/>
+                <w:color w:val="000000"/>
+              </w:rPr>
+              <w:t>0.0066</w:t>
+            </w:r>
+          </w:p>
+        </w:tc>
+        <w:tc>
+          <w:tcPr>
+            <w:tcW w:w="538" w:type="pct"/>
+            <w:tcBorders>
+              <w:left w:val="single" w:sz="8" w:space="0" w:color="2E74B5" w:themeColor="accent1" w:themeShade="BF"/>
+            </w:tcBorders>
+            <w:noWrap/>
+            <w:hideMark/>
+          </w:tcPr>
+          <w:p>
+            <w:pPr>
+              <w:jc w:val="center"/>
+              <w:cnfStyle w:val="000000000000" w:firstRow="0" w:lastRow="0" w:firstColumn="0" w:lastColumn="0" w:oddVBand="0" w:evenVBand="0" w:oddHBand="0" w:evenHBand="0" w:firstRowFirstColumn="0" w:firstRowLastColumn="0" w:lastRowFirstColumn="0" w:lastRowLastColumn="0"/>
+              <w:rPr>
+                <w:rFonts w:ascii="Calibri" w:eastAsia="Times New Roman" w:hAnsi="Calibri" w:cs="Times New Roman"/>
+                <w:color w:val="000000"/>
+              </w:rPr>
+            </w:pPr>
+            <w:r>
+              <w:rPr>
+                <w:rFonts w:ascii="Calibri" w:eastAsia="Times New Roman" w:hAnsi="Calibri" w:cs="Times New Roman"/>
+                <w:color w:val="000000"/>
+              </w:rPr>
+              <w:t>0.3355</w:t>
+            </w:r>
+          </w:p>
+        </w:tc>
+        <w:tc>
+          <w:tcPr>
+            <w:tcW w:w="539" w:type="pct"/>
+            <w:tcBorders>
+              <w:right w:val="single" w:sz="8" w:space="0" w:color="2E74B5" w:themeColor="accent1" w:themeShade="BF"/>
+            </w:tcBorders>
+            <w:noWrap/>
+            <w:hideMark/>
+          </w:tcPr>
+          <w:p>
+            <w:pPr>
+              <w:jc w:val="center"/>
+              <w:cnfStyle w:val="000000000000" w:firstRow="0" w:lastRow="0" w:firstColumn="0" w:lastColumn="0" w:oddVBand="0" w:evenVBand="0" w:oddHBand="0" w:evenHBand="0" w:firstRowFirstColumn="0" w:firstRowLastColumn="0" w:lastRowFirstColumn="0" w:lastRowLastColumn="0"/>
+              <w:rPr>
+                <w:rFonts w:ascii="Calibri" w:eastAsia="Times New Roman" w:hAnsi="Calibri" w:cs="Times New Roman"/>
+                <w:color w:val="000000"/>
+              </w:rPr>
+            </w:pPr>
+            <w:r>
+              <w:rPr>
+                <w:rFonts w:ascii="Calibri" w:eastAsia="Times New Roman" w:hAnsi="Calibri" w:cs="Times New Roman"/>
+                <w:color w:val="000000"/>
+              </w:rPr>
+              <w:t>0.0022</w:t>
+            </w:r>
+          </w:p>
+        </w:tc>
+        <w:tc>
+          <w:tcPr>
+            <w:tcW w:w="538" w:type="pct"/>
+            <w:tcBorders>
+              <w:left w:val="single" w:sz="8" w:space="0" w:color="2E74B5" w:themeColor="accent1" w:themeShade="BF"/>
+            </w:tcBorders>
+            <w:noWrap/>
+            <w:hideMark/>
+          </w:tcPr>
+          <w:p>
+            <w:pPr>
+              <w:jc w:val="center"/>
+              <w:cnfStyle w:val="000000000000" w:firstRow="0" w:lastRow="0" w:firstColumn="0" w:lastColumn="0" w:oddVBand="0" w:evenVBand="0" w:oddHBand="0" w:evenHBand="0" w:firstRowFirstColumn="0" w:firstRowLastColumn="0" w:lastRowFirstColumn="0" w:lastRowLastColumn="0"/>
+              <w:rPr>
+                <w:rFonts w:ascii="Calibri" w:eastAsia="Times New Roman" w:hAnsi="Calibri" w:cs="Times New Roman"/>
+                <w:color w:val="000000"/>
+              </w:rPr>
+            </w:pPr>
+            <w:r>
+              <w:rPr>
+                <w:rFonts w:ascii="Calibri" w:eastAsia="Times New Roman" w:hAnsi="Calibri" w:cs="Times New Roman"/>
+                <w:color w:val="000000"/>
+              </w:rPr>
+              <w:t>0.4307</w:t>
+            </w:r>
+          </w:p>
+        </w:tc>
+        <w:tc>
+          <w:tcPr>
+            <w:tcW w:w="694" w:type="pct"/>
+            <w:noWrap/>
+            <w:hideMark/>
+          </w:tcPr>
+          <w:p>
+            <w:pPr>
+              <w:jc w:val="center"/>
+              <w:cnfStyle w:val="000000000000" w:firstRow="0" w:lastRow="0" w:firstColumn="0" w:lastColumn="0" w:oddVBand="0" w:evenVBand="0" w:oddHBand="0" w:evenHBand="0" w:firstRowFirstColumn="0" w:firstRowLastColumn="0" w:lastRowFirstColumn="0" w:lastRowLastColumn="0"/>
+              <w:rPr>
+                <w:rFonts w:ascii="Calibri" w:eastAsia="Times New Roman" w:hAnsi="Calibri" w:cs="Times New Roman"/>
+                <w:color w:val="000000"/>
+              </w:rPr>
+            </w:pPr>
+            <w:r>
+              <w:rPr>
+                <w:rFonts w:ascii="Calibri" w:eastAsia="Times New Roman" w:hAnsi="Calibri" w:cs="Times New Roman"/>
+                <w:color w:val="000000"/>
+              </w:rPr>
+              <w:t>0.0132</w:t>
+            </w:r>
+          </w:p>
+        </w:tc>
+      </w:tr>
+      <w:tr>
+        <w:trPr>
+          <w:cnfStyle w:val="000000100000" w:firstRow="0" w:lastRow="0" w:firstColumn="0" w:lastColumn="0" w:oddVBand="0" w:evenVBand="0" w:oddHBand="1" w:evenHBand="0" w:firstRowFirstColumn="0" w:firstRowLastColumn="0" w:lastRowFirstColumn="0" w:lastRowLastColumn="0"/>
+          <w:trHeight w:val="300"/>
+        </w:trPr>
+        <w:tc>
+          <w:tcPr>
+            <w:cnfStyle w:val="001000000000" w:firstRow="0" w:lastRow="0" w:firstColumn="1" w:lastColumn="0" w:oddVBand="0" w:evenVBand="0" w:oddHBand="0" w:evenHBand="0" w:firstRowFirstColumn="0" w:firstRowLastColumn="0" w:lastRowFirstColumn="0" w:lastRowLastColumn="0"/>
+            <w:tcW w:w="536" w:type="pct"/>
+            <w:tcBorders>
+              <w:bottom w:val="single" w:sz="8" w:space="0" w:color="2E74B5" w:themeColor="accent1" w:themeShade="BF"/>
+            </w:tcBorders>
+            <w:noWrap/>
+            <w:hideMark/>
+          </w:tcPr>
+          <w:p>
+            <w:pPr>
+              <w:jc w:val="center"/>
+              <w:rPr>
+                <w:rFonts w:ascii="Calibri" w:eastAsia="Times New Roman" w:hAnsi="Calibri" w:cs="Times New Roman"/>
+                <w:color w:val="000000"/>
+              </w:rPr>
+            </w:pPr>
+            <w:r>
+              <w:rPr>
+                <w:rFonts w:ascii="Calibri" w:eastAsia="Times New Roman" w:hAnsi="Calibri" w:cs="Times New Roman"/>
+                <w:color w:val="000000"/>
+              </w:rPr>
+              <w:t>k=9</w:t>
+            </w:r>
+          </w:p>
+        </w:tc>
+        <w:tc>
+          <w:tcPr>
+            <w:tcW w:w="538" w:type="pct"/>
+            <w:tcBorders>
+              <w:bottom w:val="single" w:sz="8" w:space="0" w:color="2E74B5" w:themeColor="accent1" w:themeShade="BF"/>
+            </w:tcBorders>
+            <w:noWrap/>
+            <w:hideMark/>
+          </w:tcPr>
+          <w:p>
+            <w:pPr>
+              <w:jc w:val="center"/>
+              <w:cnfStyle w:val="000000100000" w:firstRow="0" w:lastRow="0" w:firstColumn="0" w:lastColumn="0" w:oddVBand="0" w:evenVBand="0" w:oddHBand="1" w:evenHBand="0" w:firstRowFirstColumn="0" w:firstRowLastColumn="0" w:lastRowFirstColumn="0" w:lastRowLastColumn="0"/>
+              <w:rPr>
+                <w:rFonts w:ascii="Calibri" w:eastAsia="Times New Roman" w:hAnsi="Calibri" w:cs="Times New Roman"/>
+                <w:color w:val="000000"/>
+              </w:rPr>
+            </w:pPr>
+            <w:r>
+              <w:rPr>
+                <w:rFonts w:ascii="Calibri" w:eastAsia="Times New Roman" w:hAnsi="Calibri" w:cs="Times New Roman"/>
+                <w:color w:val="000000"/>
+              </w:rPr>
+              <w:t>0.0660</w:t>
+            </w:r>
+          </w:p>
+        </w:tc>
+        <w:tc>
+          <w:tcPr>
+            <w:tcW w:w="539" w:type="pct"/>
+            <w:tcBorders>
+              <w:bottom w:val="single" w:sz="8" w:space="0" w:color="2E74B5" w:themeColor="accent1" w:themeShade="BF"/>
+              <w:right w:val="single" w:sz="8" w:space="0" w:color="2E74B5" w:themeColor="accent1" w:themeShade="BF"/>
+            </w:tcBorders>
+            <w:noWrap/>
+            <w:hideMark/>
+          </w:tcPr>
+          <w:p>
+            <w:pPr>
+              <w:jc w:val="center"/>
+              <w:cnfStyle w:val="000000100000" w:firstRow="0" w:lastRow="0" w:firstColumn="0" w:lastColumn="0" w:oddVBand="0" w:evenVBand="0" w:oddHBand="1" w:evenHBand="0" w:firstRowFirstColumn="0" w:firstRowLastColumn="0" w:lastRowFirstColumn="0" w:lastRowLastColumn="0"/>
+              <w:rPr>
+                <w:rFonts w:ascii="Calibri" w:eastAsia="Times New Roman" w:hAnsi="Calibri" w:cs="Times New Roman"/>
+                <w:color w:val="000000"/>
+              </w:rPr>
+            </w:pPr>
+            <w:r>
+              <w:rPr>
+                <w:rFonts w:ascii="Calibri" w:eastAsia="Times New Roman" w:hAnsi="Calibri" w:cs="Times New Roman"/>
+                <w:color w:val="000000"/>
+              </w:rPr>
+              <w:t>0.0055</w:t>
+            </w:r>
+          </w:p>
+        </w:tc>
+        <w:tc>
+          <w:tcPr>
+            <w:tcW w:w="539" w:type="pct"/>
+            <w:tcBorders>
+              <w:left w:val="single" w:sz="8" w:space="0" w:color="2E74B5" w:themeColor="accent1" w:themeShade="BF"/>
+              <w:bottom w:val="single" w:sz="8" w:space="0" w:color="2E74B5" w:themeColor="accent1" w:themeShade="BF"/>
+            </w:tcBorders>
+            <w:noWrap/>
+            <w:hideMark/>
+          </w:tcPr>
+          <w:p>
+            <w:pPr>
+              <w:jc w:val="center"/>
+              <w:cnfStyle w:val="000000100000" w:firstRow="0" w:lastRow="0" w:firstColumn="0" w:lastColumn="0" w:oddVBand="0" w:evenVBand="0" w:oddHBand="1" w:evenHBand="0" w:firstRowFirstColumn="0" w:firstRowLastColumn="0" w:lastRowFirstColumn="0" w:lastRowLastColumn="0"/>
+              <w:rPr>
+                <w:rFonts w:ascii="Calibri" w:eastAsia="Times New Roman" w:hAnsi="Calibri" w:cs="Times New Roman"/>
+                <w:color w:val="000000"/>
+              </w:rPr>
+            </w:pPr>
+            <w:r>
+              <w:rPr>
+                <w:rFonts w:ascii="Calibri" w:eastAsia="Times New Roman" w:hAnsi="Calibri" w:cs="Times New Roman"/>
+                <w:color w:val="000000"/>
+              </w:rPr>
+              <w:t>0.0899</w:t>
+            </w:r>
+          </w:p>
+        </w:tc>
+        <w:tc>
+          <w:tcPr>
+            <w:tcW w:w="539" w:type="pct"/>
+            <w:tcBorders>
+              <w:bottom w:val="single" w:sz="8" w:space="0" w:color="2E74B5" w:themeColor="accent1" w:themeShade="BF"/>
+              <w:right w:val="single" w:sz="8" w:space="0" w:color="2E74B5" w:themeColor="accent1" w:themeShade="BF"/>
+            </w:tcBorders>
+            <w:noWrap/>
+            <w:hideMark/>
+          </w:tcPr>
+          <w:p>
+            <w:pPr>
+              <w:jc w:val="center"/>
+              <w:cnfStyle w:val="000000100000" w:firstRow="0" w:lastRow="0" w:firstColumn="0" w:lastColumn="0" w:oddVBand="0" w:evenVBand="0" w:oddHBand="1" w:evenHBand="0" w:firstRowFirstColumn="0" w:firstRowLastColumn="0" w:lastRowFirstColumn="0" w:lastRowLastColumn="0"/>
+              <w:rPr>
+                <w:rFonts w:ascii="Calibri" w:eastAsia="Times New Roman" w:hAnsi="Calibri" w:cs="Times New Roman"/>
+                <w:color w:val="000000"/>
+              </w:rPr>
+            </w:pPr>
+            <w:r>
+              <w:rPr>
+                <w:rFonts w:ascii="Calibri" w:eastAsia="Times New Roman" w:hAnsi="Calibri" w:cs="Times New Roman"/>
+                <w:color w:val="000000"/>
+              </w:rPr>
+              <w:t>0.0076</w:t>
+            </w:r>
+          </w:p>
+        </w:tc>
+        <w:tc>
+          <w:tcPr>
+            <w:tcW w:w="538" w:type="pct"/>
+            <w:tcBorders>
+              <w:left w:val="single" w:sz="8" w:space="0" w:color="2E74B5" w:themeColor="accent1" w:themeShade="BF"/>
+              <w:bottom w:val="single" w:sz="8" w:space="0" w:color="2E74B5" w:themeColor="accent1" w:themeShade="BF"/>
+            </w:tcBorders>
+            <w:noWrap/>
+            <w:hideMark/>
+          </w:tcPr>
+          <w:p>
+            <w:pPr>
+              <w:jc w:val="center"/>
+              <w:cnfStyle w:val="000000100000" w:firstRow="0" w:lastRow="0" w:firstColumn="0" w:lastColumn="0" w:oddVBand="0" w:evenVBand="0" w:oddHBand="1" w:evenHBand="0" w:firstRowFirstColumn="0" w:firstRowLastColumn="0" w:lastRowFirstColumn="0" w:lastRowLastColumn="0"/>
+              <w:rPr>
+                <w:rFonts w:ascii="Calibri" w:eastAsia="Times New Roman" w:hAnsi="Calibri" w:cs="Times New Roman"/>
+                <w:color w:val="000000"/>
+              </w:rPr>
+            </w:pPr>
+            <w:r>
+              <w:rPr>
+                <w:rFonts w:ascii="Calibri" w:eastAsia="Times New Roman" w:hAnsi="Calibri" w:cs="Times New Roman"/>
+                <w:color w:val="000000"/>
+              </w:rPr>
+              <w:t>0.3171</w:t>
+            </w:r>
+          </w:p>
+        </w:tc>
+        <w:tc>
+          <w:tcPr>
+            <w:tcW w:w="539" w:type="pct"/>
+            <w:tcBorders>
+              <w:bottom w:val="single" w:sz="8" w:space="0" w:color="2E74B5" w:themeColor="accent1" w:themeShade="BF"/>
+              <w:right w:val="single" w:sz="8" w:space="0" w:color="2E74B5" w:themeColor="accent1" w:themeShade="BF"/>
+            </w:tcBorders>
+            <w:noWrap/>
+            <w:hideMark/>
+          </w:tcPr>
+          <w:p>
+            <w:pPr>
+              <w:jc w:val="center"/>
+              <w:cnfStyle w:val="000000100000" w:firstRow="0" w:lastRow="0" w:firstColumn="0" w:lastColumn="0" w:oddVBand="0" w:evenVBand="0" w:oddHBand="1" w:evenHBand="0" w:firstRowFirstColumn="0" w:firstRowLastColumn="0" w:lastRowFirstColumn="0" w:lastRowLastColumn="0"/>
+              <w:rPr>
+                <w:rFonts w:ascii="Calibri" w:eastAsia="Times New Roman" w:hAnsi="Calibri" w:cs="Times New Roman"/>
+                <w:color w:val="000000"/>
+              </w:rPr>
+            </w:pPr>
+            <w:r>
+              <w:rPr>
+                <w:rFonts w:ascii="Calibri" w:eastAsia="Times New Roman" w:hAnsi="Calibri" w:cs="Times New Roman"/>
+                <w:color w:val="000000"/>
+              </w:rPr>
+              <w:t>0.0032</w:t>
+            </w:r>
+          </w:p>
+        </w:tc>
+        <w:tc>
+          <w:tcPr>
+            <w:tcW w:w="538" w:type="pct"/>
+            <w:tcBorders>
+              <w:left w:val="single" w:sz="8" w:space="0" w:color="2E74B5" w:themeColor="accent1" w:themeShade="BF"/>
+              <w:bottom w:val="single" w:sz="8" w:space="0" w:color="2E74B5" w:themeColor="accent1" w:themeShade="BF"/>
+            </w:tcBorders>
+            <w:noWrap/>
+            <w:hideMark/>
+          </w:tcPr>
+          <w:p>
+            <w:pPr>
+              <w:jc w:val="center"/>
+              <w:cnfStyle w:val="000000100000" w:firstRow="0" w:lastRow="0" w:firstColumn="0" w:lastColumn="0" w:oddVBand="0" w:evenVBand="0" w:oddHBand="1" w:evenHBand="0" w:firstRowFirstColumn="0" w:firstRowLastColumn="0" w:lastRowFirstColumn="0" w:lastRowLastColumn="0"/>
+              <w:rPr>
+                <w:rFonts w:ascii="Calibri" w:eastAsia="Times New Roman" w:hAnsi="Calibri" w:cs="Times New Roman"/>
+                <w:color w:val="000000"/>
+              </w:rPr>
+            </w:pPr>
+            <w:r>
+              <w:rPr>
+                <w:rFonts w:ascii="Calibri" w:eastAsia="Times New Roman" w:hAnsi="Calibri" w:cs="Times New Roman"/>
+                <w:color w:val="000000"/>
+              </w:rPr>
+              <w:t>0.4221</w:t>
+            </w:r>
+          </w:p>
+        </w:tc>
+        <w:tc>
+          <w:tcPr>
+            <w:tcW w:w="694" w:type="pct"/>
+            <w:tcBorders>
+              <w:bottom w:val="single" w:sz="8" w:space="0" w:color="2E74B5" w:themeColor="accent1" w:themeShade="BF"/>
+            </w:tcBorders>
+            <w:noWrap/>
+            <w:hideMark/>
+          </w:tcPr>
+          <w:p>
+            <w:pPr>
+              <w:jc w:val="center"/>
+              <w:cnfStyle w:val="000000100000" w:firstRow="0" w:lastRow="0" w:firstColumn="0" w:lastColumn="0" w:oddVBand="0" w:evenVBand="0" w:oddHBand="1" w:evenHBand="0" w:firstRowFirstColumn="0" w:firstRowLastColumn="0" w:lastRowFirstColumn="0" w:lastRowLastColumn="0"/>
+              <w:rPr>
+                <w:rFonts w:ascii="Calibri" w:eastAsia="Times New Roman" w:hAnsi="Calibri" w:cs="Times New Roman"/>
+                <w:color w:val="000000"/>
+              </w:rPr>
+            </w:pPr>
+            <w:r>
+              <w:rPr>
+                <w:rFonts w:ascii="Calibri" w:eastAsia="Times New Roman" w:hAnsi="Calibri" w:cs="Times New Roman"/>
+                <w:color w:val="000000"/>
+              </w:rPr>
+              <w:t>0.0219</w:t>
+            </w:r>
+          </w:p>
+        </w:tc>
+      </w:tr>
+      <w:tr>
+        <w:trPr>
+          <w:trHeight w:val="300"/>
+        </w:trPr>
+        <w:tc>
+          <w:tcPr>
+            <w:cnfStyle w:val="001000000000" w:firstRow="0" w:lastRow="0" w:firstColumn="1" w:lastColumn="0" w:oddVBand="0" w:evenVBand="0" w:oddHBand="0" w:evenHBand="0" w:firstRowFirstColumn="0" w:firstRowLastColumn="0" w:lastRowFirstColumn="0" w:lastRowLastColumn="0"/>
+            <w:tcW w:w="536" w:type="pct"/>
+            <w:noWrap/>
+            <w:hideMark/>
+          </w:tcPr>
+          <w:p>
+            <w:pPr>
+              <w:jc w:val="center"/>
+              <w:rPr>
+                <w:rFonts w:ascii="Calibri" w:eastAsia="Times New Roman" w:hAnsi="Calibri" w:cs="Times New Roman"/>
+                <w:b/>
+                <w:bCs/>
+                <w:color w:val="000000"/>
+              </w:rPr>
+            </w:pPr>
+            <w:r>
+              <w:rPr>
+                <w:rFonts w:ascii="Calibri" w:eastAsia="Times New Roman" w:hAnsi="Calibri" w:cs="Times New Roman"/>
+                <w:b/>
+                <w:bCs/>
+                <w:color w:val="000000"/>
+              </w:rPr>
+              <w:t>Overall</w:t>
+            </w:r>
+          </w:p>
+        </w:tc>
+        <w:tc>
+          <w:tcPr>
+            <w:tcW w:w="538" w:type="pct"/>
+            <w:noWrap/>
+            <w:hideMark/>
+          </w:tcPr>
+          <w:p>
+            <w:pPr>
+              <w:jc w:val="center"/>
+              <w:cnfStyle w:val="000000000000" w:firstRow="0" w:lastRow="0" w:firstColumn="0" w:lastColumn="0" w:oddVBand="0" w:evenVBand="0" w:oddHBand="0" w:evenHBand="0" w:firstRowFirstColumn="0" w:firstRowLastColumn="0" w:lastRowFirstColumn="0" w:lastRowLastColumn="0"/>
+              <w:rPr>
+                <w:rFonts w:ascii="Calibri" w:eastAsia="Times New Roman" w:hAnsi="Calibri" w:cs="Times New Roman"/>
+                <w:b/>
+                <w:bCs/>
+                <w:color w:val="000000"/>
+              </w:rPr>
+            </w:pPr>
+            <w:r>
+              <w:rPr>
+                <w:rFonts w:ascii="Calibri" w:eastAsia="Times New Roman" w:hAnsi="Calibri" w:cs="Times New Roman"/>
+                <w:b/>
+                <w:bCs/>
+                <w:color w:val="000000"/>
+              </w:rPr>
+              <w:t>0.0747</w:t>
+            </w:r>
+          </w:p>
+        </w:tc>
+        <w:tc>
+          <w:tcPr>
+            <w:tcW w:w="539" w:type="pct"/>
+            <w:tcBorders>
+              <w:right w:val="single" w:sz="8" w:space="0" w:color="2E74B5" w:themeColor="accent1" w:themeShade="BF"/>
+            </w:tcBorders>
+            <w:noWrap/>
+            <w:hideMark/>
+          </w:tcPr>
+          <w:p>
+            <w:pPr>
+              <w:jc w:val="center"/>
+              <w:cnfStyle w:val="000000000000" w:firstRow="0" w:lastRow="0" w:firstColumn="0" w:lastColumn="0" w:oddVBand="0" w:evenVBand="0" w:oddHBand="0" w:evenHBand="0" w:firstRowFirstColumn="0" w:firstRowLastColumn="0" w:lastRowFirstColumn="0" w:lastRowLastColumn="0"/>
+              <w:rPr>
+                <w:rFonts w:ascii="Calibri" w:eastAsia="Times New Roman" w:hAnsi="Calibri" w:cs="Times New Roman"/>
+                <w:b/>
+                <w:bCs/>
+                <w:color w:val="000000"/>
+              </w:rPr>
+            </w:pPr>
+            <w:r>
+              <w:rPr>
+                <w:rFonts w:ascii="Calibri" w:eastAsia="Times New Roman" w:hAnsi="Calibri" w:cs="Times New Roman"/>
+                <w:b/>
+                <w:bCs/>
+                <w:color w:val="000000"/>
+              </w:rPr>
+              <w:t>0.0081</w:t>
+            </w:r>
+          </w:p>
+        </w:tc>
+        <w:tc>
+          <w:tcPr>
+            <w:tcW w:w="539" w:type="pct"/>
+            <w:tcBorders>
+              <w:left w:val="single" w:sz="8" w:space="0" w:color="2E74B5" w:themeColor="accent1" w:themeShade="BF"/>
+            </w:tcBorders>
+            <w:noWrap/>
+            <w:hideMark/>
+          </w:tcPr>
+          <w:p>
+            <w:pPr>
+              <w:jc w:val="center"/>
+              <w:cnfStyle w:val="000000000000" w:firstRow="0" w:lastRow="0" w:firstColumn="0" w:lastColumn="0" w:oddVBand="0" w:evenVBand="0" w:oddHBand="0" w:evenHBand="0" w:firstRowFirstColumn="0" w:firstRowLastColumn="0" w:lastRowFirstColumn="0" w:lastRowLastColumn="0"/>
+              <w:rPr>
+                <w:rFonts w:ascii="Calibri" w:eastAsia="Times New Roman" w:hAnsi="Calibri" w:cs="Times New Roman"/>
+                <w:b/>
+                <w:bCs/>
+                <w:color w:val="000000"/>
+              </w:rPr>
+            </w:pPr>
+            <w:r>
+              <w:rPr>
+                <w:rFonts w:ascii="Calibri" w:eastAsia="Times New Roman" w:hAnsi="Calibri" w:cs="Times New Roman"/>
+                <w:b/>
+                <w:bCs/>
+                <w:color w:val="000000"/>
+              </w:rPr>
+              <w:t>0.0874</w:t>
+            </w:r>
+          </w:p>
+        </w:tc>
+        <w:tc>
+          <w:tcPr>
+            <w:tcW w:w="539" w:type="pct"/>
+            <w:tcBorders>
+              <w:right w:val="single" w:sz="8" w:space="0" w:color="2E74B5" w:themeColor="accent1" w:themeShade="BF"/>
+            </w:tcBorders>
+            <w:noWrap/>
+            <w:hideMark/>
+          </w:tcPr>
+          <w:p>
+            <w:pPr>
+              <w:jc w:val="center"/>
+              <w:cnfStyle w:val="000000000000" w:firstRow="0" w:lastRow="0" w:firstColumn="0" w:lastColumn="0" w:oddVBand="0" w:evenVBand="0" w:oddHBand="0" w:evenHBand="0" w:firstRowFirstColumn="0" w:firstRowLastColumn="0" w:lastRowFirstColumn="0" w:lastRowLastColumn="0"/>
+              <w:rPr>
+                <w:rFonts w:ascii="Calibri" w:eastAsia="Times New Roman" w:hAnsi="Calibri" w:cs="Times New Roman"/>
+                <w:b/>
+                <w:bCs/>
+                <w:color w:val="000000"/>
+              </w:rPr>
+            </w:pPr>
+            <w:r>
+              <w:rPr>
+                <w:rFonts w:ascii="Calibri" w:eastAsia="Times New Roman" w:hAnsi="Calibri" w:cs="Times New Roman"/>
+                <w:b/>
+                <w:bCs/>
+                <w:color w:val="000000"/>
+              </w:rPr>
+              <w:t>0.0084</w:t>
+            </w:r>
+          </w:p>
+        </w:tc>
+        <w:tc>
+          <w:tcPr>
+            <w:tcW w:w="538" w:type="pct"/>
+            <w:tcBorders>
+              <w:left w:val="single" w:sz="8" w:space="0" w:color="2E74B5" w:themeColor="accent1" w:themeShade="BF"/>
+            </w:tcBorders>
+            <w:noWrap/>
+            <w:hideMark/>
+          </w:tcPr>
+          <w:p>
+            <w:pPr>
+              <w:jc w:val="center"/>
+              <w:cnfStyle w:val="000000000000" w:firstRow="0" w:lastRow="0" w:firstColumn="0" w:lastColumn="0" w:oddVBand="0" w:evenVBand="0" w:oddHBand="0" w:evenHBand="0" w:firstRowFirstColumn="0" w:firstRowLastColumn="0" w:lastRowFirstColumn="0" w:lastRowLastColumn="0"/>
+              <w:rPr>
+                <w:rFonts w:ascii="Calibri" w:eastAsia="Times New Roman" w:hAnsi="Calibri" w:cs="Times New Roman"/>
+                <w:b/>
+                <w:bCs/>
+                <w:color w:val="000000"/>
+              </w:rPr>
+            </w:pPr>
+            <w:r>
+              <w:rPr>
+                <w:rFonts w:ascii="Calibri" w:eastAsia="Times New Roman" w:hAnsi="Calibri" w:cs="Times New Roman"/>
+                <w:b/>
+                <w:bCs/>
+                <w:color w:val="000000"/>
+              </w:rPr>
+              <w:t>0.3206</w:t>
+            </w:r>
+          </w:p>
+        </w:tc>
+        <w:tc>
+          <w:tcPr>
+            <w:tcW w:w="539" w:type="pct"/>
+            <w:tcBorders>
+              <w:right w:val="single" w:sz="8" w:space="0" w:color="2E74B5" w:themeColor="accent1" w:themeShade="BF"/>
+            </w:tcBorders>
+            <w:noWrap/>
+            <w:hideMark/>
+          </w:tcPr>
+          <w:p>
+            <w:pPr>
+              <w:jc w:val="center"/>
+              <w:cnfStyle w:val="000000000000" w:firstRow="0" w:lastRow="0" w:firstColumn="0" w:lastColumn="0" w:oddVBand="0" w:evenVBand="0" w:oddHBand="0" w:evenHBand="0" w:firstRowFirstColumn="0" w:firstRowLastColumn="0" w:lastRowFirstColumn="0" w:lastRowLastColumn="0"/>
+              <w:rPr>
+                <w:rFonts w:ascii="Calibri" w:eastAsia="Times New Roman" w:hAnsi="Calibri" w:cs="Times New Roman"/>
+                <w:b/>
+                <w:bCs/>
+                <w:color w:val="000000"/>
+              </w:rPr>
+            </w:pPr>
+            <w:r>
+              <w:rPr>
+                <w:rFonts w:ascii="Calibri" w:eastAsia="Times New Roman" w:hAnsi="Calibri" w:cs="Times New Roman"/>
+                <w:b/>
+                <w:bCs/>
+                <w:color w:val="000000"/>
+              </w:rPr>
+              <w:t>0.0165</w:t>
+            </w:r>
+          </w:p>
+        </w:tc>
+        <w:tc>
+          <w:tcPr>
+            <w:tcW w:w="538" w:type="pct"/>
+            <w:tcBorders>
+              <w:left w:val="single" w:sz="8" w:space="0" w:color="2E74B5" w:themeColor="accent1" w:themeShade="BF"/>
+            </w:tcBorders>
+            <w:noWrap/>
+            <w:hideMark/>
+          </w:tcPr>
+          <w:p>
+            <w:pPr>
+              <w:jc w:val="center"/>
+              <w:cnfStyle w:val="000000000000" w:firstRow="0" w:lastRow="0" w:firstColumn="0" w:lastColumn="0" w:oddVBand="0" w:evenVBand="0" w:oddHBand="0" w:evenHBand="0" w:firstRowFirstColumn="0" w:firstRowLastColumn="0" w:lastRowFirstColumn="0" w:lastRowLastColumn="0"/>
+              <w:rPr>
+                <w:rFonts w:ascii="Calibri" w:eastAsia="Times New Roman" w:hAnsi="Calibri" w:cs="Times New Roman"/>
+                <w:b/>
+                <w:bCs/>
+                <w:color w:val="000000"/>
+              </w:rPr>
+            </w:pPr>
+            <w:r>
+              <w:rPr>
+                <w:rFonts w:ascii="Calibri" w:eastAsia="Times New Roman" w:hAnsi="Calibri" w:cs="Times New Roman"/>
+                <w:b/>
+                <w:bCs/>
+                <w:color w:val="000000"/>
+              </w:rPr>
+              <w:t>0.4214</w:t>
+            </w:r>
+          </w:p>
+        </w:tc>
+        <w:tc>
+          <w:tcPr>
+            <w:tcW w:w="694" w:type="pct"/>
+            <w:noWrap/>
+            <w:hideMark/>
+          </w:tcPr>
+          <w:p>
+            <w:pPr>
+              <w:jc w:val="center"/>
+              <w:cnfStyle w:val="000000000000" w:firstRow="0" w:lastRow="0" w:firstColumn="0" w:lastColumn="0" w:oddVBand="0" w:evenVBand="0" w:oddHBand="0" w:evenHBand="0" w:firstRowFirstColumn="0" w:firstRowLastColumn="0" w:lastRowFirstColumn="0" w:lastRowLastColumn="0"/>
+              <w:rPr>
+                <w:rFonts w:ascii="Calibri" w:eastAsia="Times New Roman" w:hAnsi="Calibri" w:cs="Times New Roman"/>
+                <w:b/>
+                <w:bCs/>
+                <w:color w:val="000000"/>
+              </w:rPr>
+            </w:pPr>
+            <w:r>
+              <w:rPr>
+                <w:rFonts w:ascii="Calibri" w:eastAsia="Times New Roman" w:hAnsi="Calibri" w:cs="Times New Roman"/>
+                <w:b/>
+                <w:bCs/>
+                <w:color w:val="000000"/>
+              </w:rPr>
+              <w:t>0.0158</w:t>
+            </w:r>
+          </w:p>
+        </w:tc>
+      </w:tr>
+    </w:tbl>
+    <w:p>
+      <w:pPr>
+        <w:spacing w:after="0" w:line="240" w:lineRule="auto"/>
+        <w:rPr>
+          <w:rFonts w:ascii="Times New Roman" w:eastAsia="Times New Roman" w:hAnsi="Times New Roman" w:cs="Times New Roman"/>
+          <w:sz w:val="24"/>
+          <w:szCs w:val="24"/>
+        </w:rPr>
+      </w:pPr>
+    </w:p>
+    <w:p>
+      <w:pPr>
+        <w:spacing w:after="0" w:line="240" w:lineRule="auto"/>
+        <w:rPr>
+          <w:rFonts w:ascii="Times New Roman" w:eastAsia="Times New Roman" w:hAnsi="Times New Roman" w:cs="Times New Roman"/>
+          <w:sz w:val="24"/>
+          <w:szCs w:val="24"/>
+        </w:rPr>
+      </w:pPr>
+      <w:r>
+        <w:rPr>
+          <w:rFonts w:ascii="Times New Roman" w:eastAsia="Times New Roman" w:hAnsi="Times New Roman" w:cs="Times New Roman"/>
+          <w:sz w:val="24"/>
+          <w:szCs w:val="24"/>
+        </w:rPr>
+        <w:t>It was possible to further increase the accuracy to around 0.5 for PCA+LDA(chebychev) setting using 10-Fold cross</w:t>
+      </w:r>
+      <w:r>
+        <w:rPr>
+          <w:rFonts w:ascii="Times New Roman" w:eastAsia="Times New Roman" w:hAnsi="Times New Roman" w:cs="Times New Roman"/>
+          <w:sz w:val="24"/>
+          <w:szCs w:val="24"/>
+        </w:rPr>
+        <w:t xml:space="preserve"> validation</w:t>
+      </w:r>
+      <w:r>
+        <w:rPr>
+          <w:rFonts w:ascii="Times New Roman" w:eastAsia="Times New Roman" w:hAnsi="Times New Roman" w:cs="Times New Roman"/>
+          <w:sz w:val="24"/>
+          <w:szCs w:val="24"/>
+        </w:rPr>
+        <w:t xml:space="preserve">. This </w:t>
+      </w:r>
+      <w:r>
+        <w:rPr>
+          <w:rFonts w:ascii="Times New Roman" w:eastAsia="Times New Roman" w:hAnsi="Times New Roman" w:cs="Times New Roman"/>
+          <w:sz w:val="24"/>
+          <w:szCs w:val="24"/>
+        </w:rPr>
+        <w:t xml:space="preserve">signifies that </w:t>
+      </w:r>
+      <w:r>
+        <w:rPr>
+          <w:rFonts w:ascii="Times New Roman" w:eastAsia="Times New Roman" w:hAnsi="Times New Roman" w:cs="Times New Roman"/>
+          <w:sz w:val="24"/>
+          <w:szCs w:val="24"/>
+        </w:rPr>
+        <w:t xml:space="preserve">with 2 – Fold there </w:t>
+      </w:r>
+      <w:r>
+        <w:rPr>
+          <w:rFonts w:ascii="Times New Roman" w:eastAsia="Times New Roman" w:hAnsi="Times New Roman" w:cs="Times New Roman"/>
+          <w:sz w:val="24"/>
+          <w:szCs w:val="24"/>
+        </w:rPr>
+        <w:t>is</w:t>
+      </w:r>
+      <w:r>
+        <w:rPr>
+          <w:rFonts w:ascii="Times New Roman" w:eastAsia="Times New Roman" w:hAnsi="Times New Roman" w:cs="Times New Roman"/>
+          <w:sz w:val="24"/>
+          <w:szCs w:val="24"/>
+        </w:rPr>
+        <w:t xml:space="preserve"> not sufficient</w:t>
+      </w:r>
+      <w:r>
+        <w:rPr>
+          <w:rFonts w:ascii="Times New Roman" w:eastAsia="Times New Roman" w:hAnsi="Times New Roman" w:cs="Times New Roman"/>
+          <w:sz w:val="24"/>
+          <w:szCs w:val="24"/>
+        </w:rPr>
+        <w:t xml:space="preserve"> training data</w:t>
+      </w:r>
+      <w:r>
+        <w:rPr>
+          <w:rFonts w:ascii="Times New Roman" w:eastAsia="Times New Roman" w:hAnsi="Times New Roman" w:cs="Times New Roman"/>
+          <w:sz w:val="24"/>
+          <w:szCs w:val="24"/>
+        </w:rPr>
+        <w:t xml:space="preserve"> to build a kNN model. </w:t>
+      </w:r>
+      <w:r>
+        <w:rPr>
+          <w:rFonts w:ascii="Times New Roman" w:eastAsia="Times New Roman" w:hAnsi="Times New Roman" w:cs="Times New Roman"/>
+          <w:sz w:val="24"/>
+          <w:szCs w:val="24"/>
+        </w:rPr>
+        <w:t>However, the results for this modification were assumed to be irrelevant, and thus not presented, since all our ANN experiments were performed using 2-Fold CV.</w:t>
+      </w:r>
+    </w:p>
+    <w:p>
+      <w:pPr>
+        <w:spacing w:after="0" w:line="240" w:lineRule="auto"/>
+        <w:rPr>
+          <w:rFonts w:ascii="Times New Roman" w:eastAsia="Times New Roman" w:hAnsi="Times New Roman" w:cs="Times New Roman"/>
+          <w:sz w:val="24"/>
+          <w:szCs w:val="24"/>
+        </w:rPr>
+      </w:pPr>
+    </w:p>
+    <w:p>
+      <w:pPr>
+        <w:spacing w:after="0" w:line="240" w:lineRule="auto"/>
+        <w:rPr>
+          <w:rFonts w:ascii="Times New Roman" w:eastAsia="Times New Roman" w:hAnsi="Times New Roman" w:cs="Times New Roman"/>
+          <w:sz w:val="24"/>
+          <w:szCs w:val="24"/>
+        </w:rPr>
+      </w:pPr>
+      <w:r>
+        <w:rPr>
+          <w:rFonts w:ascii="Times New Roman" w:eastAsia="Times New Roman" w:hAnsi="Times New Roman" w:cs="Times New Roman"/>
+          <w:sz w:val="24"/>
+          <w:szCs w:val="24"/>
+        </w:rPr>
+        <w:t>VGGNet   </w:t>
       </w:r>
       <w:r>
         <w:rPr>
@@ -5107,6 +8485,92 @@
 <file path=word/numbering.xml><?xml version="1.0" encoding="utf-8"?>
 <w:numbering xmlns:wpc="http://schemas.microsoft.com/office/word/2010/wordprocessingCanvas" xmlns:mc="http://schemas.openxmlformats.org/markup-compatibility/2006" xmlns:o="urn:schemas-microsoft-com:office:office" xmlns:r="http://schemas.openxmlformats.org/officeDocument/2006/relationships" xmlns:m="http://schemas.openxmlformats.org/officeDocument/2006/math" xmlns:v="urn:schemas-microsoft-com:vml" xmlns:wp14="http://schemas.microsoft.com/office/word/2010/wordprocessingDrawing" xmlns:wp="http://schemas.openxmlformats.org/drawingml/2006/wordprocessingDrawing" xmlns:w10="urn:schemas-microsoft-com:office:word" xmlns:w="http://schemas.openxmlformats.org/wordprocessingml/2006/main" xmlns:w14="http://schemas.microsoft.com/office/word/2010/wordml" xmlns:w15="http://schemas.microsoft.com/office/word/2012/wordml" xmlns:wpg="http://schemas.microsoft.com/office/word/2010/wordprocessingGroup" xmlns:wpi="http://schemas.microsoft.com/office/word/2010/wordprocessingInk" xmlns:wne="http://schemas.microsoft.com/office/word/2006/wordml" xmlns:wps="http://schemas.microsoft.com/office/word/2010/wordprocessingShape" mc:Ignorable="w14 w15 wp14">
   <w:abstractNum w:abstractNumId="0" w15:restartNumberingAfterBreak="0">
+    <w:nsid w:val="309220B5"/>
+    <w:multiLevelType w:val="hybridMultilevel"/>
+    <w:tmpl w:val="F8D6BB68"/>
+    <w:lvl w:ilvl="0" w:tplc="0C0A000F">
+      <w:start w:val="1"/>
+      <w:numFmt w:val="decimal"/>
+      <w:lvlText w:val="%1."/>
+      <w:lvlJc w:val="left"/>
+      <w:pPr>
+        <w:ind w:left="720" w:hanging="360"/>
+      </w:pPr>
+    </w:lvl>
+    <w:lvl w:ilvl="1" w:tplc="0C0A0019" w:tentative="1">
+      <w:start w:val="1"/>
+      <w:numFmt w:val="lowerLetter"/>
+      <w:lvlText w:val="%2."/>
+      <w:lvlJc w:val="left"/>
+      <w:pPr>
+        <w:ind w:left="1440" w:hanging="360"/>
+      </w:pPr>
+    </w:lvl>
+    <w:lvl w:ilvl="2" w:tplc="0C0A001B" w:tentative="1">
+      <w:start w:val="1"/>
+      <w:numFmt w:val="lowerRoman"/>
+      <w:lvlText w:val="%3."/>
+      <w:lvlJc w:val="right"/>
+      <w:pPr>
+        <w:ind w:left="2160" w:hanging="180"/>
+      </w:pPr>
+    </w:lvl>
+    <w:lvl w:ilvl="3" w:tplc="0C0A000F" w:tentative="1">
+      <w:start w:val="1"/>
+      <w:numFmt w:val="decimal"/>
+      <w:lvlText w:val="%4."/>
+      <w:lvlJc w:val="left"/>
+      <w:pPr>
+        <w:ind w:left="2880" w:hanging="360"/>
+      </w:pPr>
+    </w:lvl>
+    <w:lvl w:ilvl="4" w:tplc="0C0A0019" w:tentative="1">
+      <w:start w:val="1"/>
+      <w:numFmt w:val="lowerLetter"/>
+      <w:lvlText w:val="%5."/>
+      <w:lvlJc w:val="left"/>
+      <w:pPr>
+        <w:ind w:left="3600" w:hanging="360"/>
+      </w:pPr>
+    </w:lvl>
+    <w:lvl w:ilvl="5" w:tplc="0C0A001B" w:tentative="1">
+      <w:start w:val="1"/>
+      <w:numFmt w:val="lowerRoman"/>
+      <w:lvlText w:val="%6."/>
+      <w:lvlJc w:val="right"/>
+      <w:pPr>
+        <w:ind w:left="4320" w:hanging="180"/>
+      </w:pPr>
+    </w:lvl>
+    <w:lvl w:ilvl="6" w:tplc="0C0A000F" w:tentative="1">
+      <w:start w:val="1"/>
+      <w:numFmt w:val="decimal"/>
+      <w:lvlText w:val="%7."/>
+      <w:lvlJc w:val="left"/>
+      <w:pPr>
+        <w:ind w:left="5040" w:hanging="360"/>
+      </w:pPr>
+    </w:lvl>
+    <w:lvl w:ilvl="7" w:tplc="0C0A0019" w:tentative="1">
+      <w:start w:val="1"/>
+      <w:numFmt w:val="lowerLetter"/>
+      <w:lvlText w:val="%8."/>
+      <w:lvlJc w:val="left"/>
+      <w:pPr>
+        <w:ind w:left="5760" w:hanging="360"/>
+      </w:pPr>
+    </w:lvl>
+    <w:lvl w:ilvl="8" w:tplc="0C0A001B" w:tentative="1">
+      <w:start w:val="1"/>
+      <w:numFmt w:val="lowerRoman"/>
+      <w:lvlText w:val="%9."/>
+      <w:lvlJc w:val="right"/>
+      <w:pPr>
+        <w:ind w:left="6480" w:hanging="180"/>
+      </w:pPr>
+    </w:lvl>
+  </w:abstractNum>
+  <w:abstractNum w:abstractNumId="1" w15:restartNumberingAfterBreak="0">
     <w:nsid w:val="3E3F283B"/>
     <w:multiLevelType w:val="hybridMultilevel"/>
     <w:tmpl w:val="A246002E"/>
@@ -5195,7 +8659,7 @@
       </w:pPr>
     </w:lvl>
   </w:abstractNum>
-  <w:abstractNum w:abstractNumId="1" w15:restartNumberingAfterBreak="0">
+  <w:abstractNum w:abstractNumId="2" w15:restartNumberingAfterBreak="0">
     <w:nsid w:val="3ECB21BE"/>
     <w:multiLevelType w:val="hybridMultilevel"/>
     <w:tmpl w:val="CA407230"/>
@@ -5284,7 +8748,7 @@
       </w:pPr>
     </w:lvl>
   </w:abstractNum>
-  <w:abstractNum w:abstractNumId="2" w15:restartNumberingAfterBreak="0">
+  <w:abstractNum w:abstractNumId="3" w15:restartNumberingAfterBreak="0">
     <w:nsid w:val="5857586E"/>
     <w:multiLevelType w:val="hybridMultilevel"/>
     <w:tmpl w:val="4F5E54E2"/>
@@ -5374,13 +8838,16 @@
     </w:lvl>
   </w:abstractNum>
   <w:num w:numId="1">
-    <w:abstractNumId w:val="0"/>
+    <w:abstractNumId w:val="1"/>
   </w:num>
   <w:num w:numId="2">
-    <w:abstractNumId w:val="1"/>
+    <w:abstractNumId w:val="2"/>
   </w:num>
   <w:num w:numId="3">
-    <w:abstractNumId w:val="2"/>
+    <w:abstractNumId w:val="3"/>
+  </w:num>
+  <w:num w:numId="4">
+    <w:abstractNumId w:val="0"/>
   </w:num>
 </w:numbering>
 </file>
@@ -5899,6 +9366,142 @@
     <w:uiPriority w:val="99"/>
     <w:rsid w:val="00A221DC"/>
   </w:style>
+  <w:style w:type="table" w:styleId="GridTable3-Accent1">
+    <w:name w:val="Grid Table 3 Accent 1"/>
+    <w:basedOn w:val="TableNormal"/>
+    <w:uiPriority w:val="48"/>
+    <w:rsid w:val="002D71C3"/>
+    <w:pPr>
+      <w:spacing w:after="0" w:line="240" w:lineRule="auto"/>
+    </w:pPr>
+    <w:tblPr>
+      <w:tblStyleRowBandSize w:val="1"/>
+      <w:tblStyleColBandSize w:val="1"/>
+      <w:tblBorders>
+        <w:top w:val="single" w:sz="4" w:space="0" w:color="9CC2E5" w:themeColor="accent1" w:themeTint="99"/>
+        <w:left w:val="single" w:sz="4" w:space="0" w:color="9CC2E5" w:themeColor="accent1" w:themeTint="99"/>
+        <w:bottom w:val="single" w:sz="4" w:space="0" w:color="9CC2E5" w:themeColor="accent1" w:themeTint="99"/>
+        <w:right w:val="single" w:sz="4" w:space="0" w:color="9CC2E5" w:themeColor="accent1" w:themeTint="99"/>
+        <w:insideH w:val="single" w:sz="4" w:space="0" w:color="9CC2E5" w:themeColor="accent1" w:themeTint="99"/>
+        <w:insideV w:val="single" w:sz="4" w:space="0" w:color="9CC2E5" w:themeColor="accent1" w:themeTint="99"/>
+      </w:tblBorders>
+    </w:tblPr>
+    <w:tblStylePr w:type="firstRow">
+      <w:rPr>
+        <w:b/>
+        <w:bCs/>
+      </w:rPr>
+      <w:tblPr/>
+      <w:tcPr>
+        <w:tcBorders>
+          <w:top w:val="nil"/>
+          <w:left w:val="nil"/>
+          <w:right w:val="nil"/>
+          <w:insideH w:val="nil"/>
+          <w:insideV w:val="nil"/>
+        </w:tcBorders>
+        <w:shd w:val="clear" w:color="auto" w:fill="FFFFFF" w:themeFill="background1"/>
+      </w:tcPr>
+    </w:tblStylePr>
+    <w:tblStylePr w:type="lastRow">
+      <w:rPr>
+        <w:b/>
+        <w:bCs/>
+      </w:rPr>
+      <w:tblPr/>
+      <w:tcPr>
+        <w:tcBorders>
+          <w:left w:val="nil"/>
+          <w:bottom w:val="nil"/>
+          <w:right w:val="nil"/>
+          <w:insideH w:val="nil"/>
+          <w:insideV w:val="nil"/>
+        </w:tcBorders>
+        <w:shd w:val="clear" w:color="auto" w:fill="FFFFFF" w:themeFill="background1"/>
+      </w:tcPr>
+    </w:tblStylePr>
+    <w:tblStylePr w:type="firstCol">
+      <w:pPr>
+        <w:jc w:val="right"/>
+      </w:pPr>
+      <w:rPr>
+        <w:i/>
+        <w:iCs/>
+      </w:rPr>
+      <w:tblPr/>
+      <w:tcPr>
+        <w:tcBorders>
+          <w:top w:val="nil"/>
+          <w:left w:val="nil"/>
+          <w:bottom w:val="nil"/>
+          <w:insideH w:val="nil"/>
+          <w:insideV w:val="nil"/>
+        </w:tcBorders>
+        <w:shd w:val="clear" w:color="auto" w:fill="FFFFFF" w:themeFill="background1"/>
+      </w:tcPr>
+    </w:tblStylePr>
+    <w:tblStylePr w:type="lastCol">
+      <w:rPr>
+        <w:i/>
+        <w:iCs/>
+      </w:rPr>
+      <w:tblPr/>
+      <w:tcPr>
+        <w:tcBorders>
+          <w:top w:val="nil"/>
+          <w:bottom w:val="nil"/>
+          <w:right w:val="nil"/>
+          <w:insideH w:val="nil"/>
+          <w:insideV w:val="nil"/>
+        </w:tcBorders>
+        <w:shd w:val="clear" w:color="auto" w:fill="FFFFFF" w:themeFill="background1"/>
+      </w:tcPr>
+    </w:tblStylePr>
+    <w:tblStylePr w:type="band1Vert">
+      <w:tblPr/>
+      <w:tcPr>
+        <w:shd w:val="clear" w:color="auto" w:fill="DEEAF6" w:themeFill="accent1" w:themeFillTint="33"/>
+      </w:tcPr>
+    </w:tblStylePr>
+    <w:tblStylePr w:type="band1Horz">
+      <w:tblPr/>
+      <w:tcPr>
+        <w:shd w:val="clear" w:color="auto" w:fill="DEEAF6" w:themeFill="accent1" w:themeFillTint="33"/>
+      </w:tcPr>
+    </w:tblStylePr>
+    <w:tblStylePr w:type="neCell">
+      <w:tblPr/>
+      <w:tcPr>
+        <w:tcBorders>
+          <w:bottom w:val="single" w:sz="4" w:space="0" w:color="9CC2E5" w:themeColor="accent1" w:themeTint="99"/>
+        </w:tcBorders>
+      </w:tcPr>
+    </w:tblStylePr>
+    <w:tblStylePr w:type="nwCell">
+      <w:tblPr/>
+      <w:tcPr>
+        <w:tcBorders>
+          <w:bottom w:val="single" w:sz="4" w:space="0" w:color="9CC2E5" w:themeColor="accent1" w:themeTint="99"/>
+        </w:tcBorders>
+      </w:tcPr>
+    </w:tblStylePr>
+    <w:tblStylePr w:type="seCell">
+      <w:tblPr/>
+      <w:tcPr>
+        <w:tcBorders>
+          <w:top w:val="single" w:sz="4" w:space="0" w:color="9CC2E5" w:themeColor="accent1" w:themeTint="99"/>
+        </w:tcBorders>
+      </w:tcPr>
+    </w:tblStylePr>
+    <w:tblStylePr w:type="swCell">
+      <w:tblPr/>
+      <w:tcPr>
+        <w:tcBorders>
+          <w:top w:val="single" w:sz="4" w:space="0" w:color="9CC2E5" w:themeColor="accent1" w:themeTint="99"/>
+        </w:tcBorders>
+      </w:tcPr>
+    </w:tblStylePr>
+  </w:style>
 </w:styles>
 </file>
 

</xml_diff>